<commit_message>
add entropy scores to summary doc
</commit_message>
<xml_diff>
--- a/markdown/ade_summary_stats.docx
+++ b/markdown/ade_summary_stats.docx
@@ -30,7 +30,7 @@
     </w:p>
     <w:p>
       <w:pPr>
-        <w:pStyle w:val="Authors"/>
+        <w:pStyle w:val="Author"/>
       </w:pPr>
       <w:r>
         <w:t xml:space="preserve">Jon</w:t>
@@ -68,59 +68,60 @@
         <w:t xml:space="preserve">2015</w:t>
       </w:r>
     </w:p>
-    <w:bookmarkStart w:id="21" w:name="request-from-ade"/>
     <w:p>
       <w:pPr>
         <w:pStyle w:val="Heading1"/>
       </w:pPr>
+      <w:bookmarkStart w:id="21" w:name="request-from-ade"/>
+      <w:bookmarkEnd w:id="21"/>
       <w:r>
         <w:t xml:space="preserve">Request from Ade</w:t>
-      </w:r>
-    </w:p>
-    <w:bookmarkEnd w:id="21"/>
-    <w:p>
-      <w:r>
-        <w:t xml:space="preserve">Jon,</w:t>
       </w:r>
     </w:p>
     <w:p>
       <w:r>
-        <w:t xml:space="preserve">Meantime, do you think you could also produce a table showing the average (mean) values and s.d.s for the diversity scores on each dimension, for all datazones in Greater Glasgow and then also separately by SIMD 2012 quintile?</w:t>
+        <w:t xml:space="preserve">Jon,</w:t>
       </w:r>
     </w:p>
     <w:p>
       <w:r>
+        <w:t xml:space="preserve">Meantime, do you think you could also produce a table showing the average (mean) values and s.d.s for the diversity scores on each dimension, for all datazones in Greater Glasgow and then also separately by SIMD 2012 quintile?</w:t>
+      </w:r>
+    </w:p>
+    <w:p>
+      <w:r>
         <w:t xml:space="preserve">Yours, Ade</w:t>
       </w:r>
     </w:p>
-    <w:bookmarkStart w:id="22" w:name="mean-and-sds-for-diversity-scores"/>
     <w:p>
       <w:pPr>
         <w:pStyle w:val="Heading1"/>
       </w:pPr>
+      <w:bookmarkStart w:id="22" w:name="mean-and-sds-for-diversity-scores"/>
+      <w:bookmarkEnd w:id="22"/>
       <w:r>
         <w:t xml:space="preserve">Mean and SDs for diversity scores</w:t>
       </w:r>
     </w:p>
-    <w:bookmarkEnd w:id="22"/>
-    <w:bookmarkStart w:id="23" w:name="mean-and-sd-of-raw-results"/>
     <w:p>
       <w:pPr>
         <w:pStyle w:val="Heading2"/>
       </w:pPr>
+      <w:bookmarkStart w:id="23" w:name="mean-and-sd-of-raw-results"/>
+      <w:bookmarkEnd w:id="23"/>
       <w:r>
         <w:t xml:space="preserve">Mean and SD of raw results</w:t>
       </w:r>
     </w:p>
-    <w:bookmarkEnd w:id="23"/>
     <w:p>
       <w:r>
-        <w:t xml:space="preserve">Here are the mean and SDs of the diversity scores themselves. Such numbers are probably not too meaningful to compare as the scales are different.</w:t>
+        <w:t xml:space="preserve">The following shows the means and sds for each diversity type. The first table shows the raw scores; the second shows each after being converted to a percentile rank. The third shows the scores after being converted to the proportion of the range from the minimum to maximum values (i.e. x - min(x) / (max(x) -min(x)))</w:t>
       </w:r>
     </w:p>
     <w:tbl>
       <w:tblPr>
         <w:tblStyle w:val="TableNormal"/>
+        <w:tblW w:type="pct" w:w="0.0"/>
       </w:tblPr>
       <w:tblGrid/>
       <w:tr>
@@ -131,7 +132,15 @@
             </w:tcBorders>
             <w:vAlign w:val="bottom"/>
           </w:tcPr>
-          <w:p/>
+          <w:p>
+            <w:pPr>
+              <w:pStyle w:val="Compact"/>
+              <w:jc w:val="left"/>
+            </w:pPr>
+            <w:r>
+              <w:t xml:space="preserve">type</w:t>
+            </w:r>
+          </w:p>
         </w:tc>
         <w:tc>
           <w:tcPr>
@@ -211,7 +220,7 @@
               <w:jc w:val="left"/>
             </w:pPr>
             <w:r>
-              <w:t xml:space="preserve">dwelling</w:t>
+              <w:t xml:space="preserve">dtype</w:t>
             </w:r>
           </w:p>
         </w:tc>
@@ -246,42 +255,42 @@
               <w:jc w:val="left"/>
             </w:pPr>
             <w:r>
-              <w:t xml:space="preserve">ethnic</w:t>
-            </w:r>
-          </w:p>
-        </w:tc>
-        <w:tc>
-          <w:p>
-            <w:pPr>
-              <w:pStyle w:val="Compact"/>
-              <w:jc w:val="right"/>
-            </w:pPr>
-            <w:r>
-              <w:t xml:space="preserve">0.385</w:t>
-            </w:r>
-          </w:p>
-        </w:tc>
-        <w:tc>
-          <w:p>
-            <w:pPr>
-              <w:pStyle w:val="Compact"/>
-              <w:jc w:val="right"/>
-            </w:pPr>
-            <w:r>
-              <w:t xml:space="preserve">0.266</w:t>
-            </w:r>
-          </w:p>
-        </w:tc>
-      </w:tr>
-      <w:tr>
-        <w:tc>
-          <w:p>
-            <w:pPr>
-              <w:pStyle w:val="Compact"/>
-              <w:jc w:val="left"/>
-            </w:pPr>
-            <w:r>
-              <w:t xml:space="preserve">socioeconomic</w:t>
+              <w:t xml:space="preserve">ethnicity</w:t>
+            </w:r>
+          </w:p>
+        </w:tc>
+        <w:tc>
+          <w:p>
+            <w:pPr>
+              <w:pStyle w:val="Compact"/>
+              <w:jc w:val="right"/>
+            </w:pPr>
+            <w:r>
+              <w:t xml:space="preserve">0.431</w:t>
+            </w:r>
+          </w:p>
+        </w:tc>
+        <w:tc>
+          <w:p>
+            <w:pPr>
+              <w:pStyle w:val="Compact"/>
+              <w:jc w:val="right"/>
+            </w:pPr>
+            <w:r>
+              <w:t xml:space="preserve">0.247</w:t>
+            </w:r>
+          </w:p>
+        </w:tc>
+      </w:tr>
+      <w:tr>
+        <w:tc>
+          <w:p>
+            <w:pPr>
+              <w:pStyle w:val="Compact"/>
+              <w:jc w:val="left"/>
+            </w:pPr>
+            <w:r>
+              <w:t xml:space="preserve">sec</w:t>
             </w:r>
           </w:p>
         </w:tc>
@@ -386,7 +395,7 @@
               <w:jc w:val="left"/>
             </w:pPr>
             <w:r>
-              <w:t xml:space="preserve">council tax band</w:t>
+              <w:t xml:space="preserve">band</w:t>
             </w:r>
           </w:p>
         </w:tc>
@@ -414,19 +423,629 @@
         </w:tc>
       </w:tr>
     </w:tbl>
-    <w:bookmarkStart w:id="24" w:name="results-by-simd-quintile"/>
+    <w:tbl>
+      <w:tblPr>
+        <w:tblStyle w:val="TableNormal"/>
+        <w:tblW w:type="pct" w:w="0.0"/>
+      </w:tblPr>
+      <w:tblGrid/>
+      <w:tr>
+        <w:tc>
+          <w:tcPr>
+            <w:tcBorders>
+              <w:bottom w:val="single"/>
+            </w:tcBorders>
+            <w:vAlign w:val="bottom"/>
+          </w:tcPr>
+          <w:p>
+            <w:pPr>
+              <w:pStyle w:val="Compact"/>
+              <w:jc w:val="left"/>
+            </w:pPr>
+            <w:r>
+              <w:t xml:space="preserve">type</w:t>
+            </w:r>
+          </w:p>
+        </w:tc>
+        <w:tc>
+          <w:tcPr>
+            <w:tcBorders>
+              <w:bottom w:val="single"/>
+            </w:tcBorders>
+            <w:vAlign w:val="bottom"/>
+          </w:tcPr>
+          <w:p>
+            <w:pPr>
+              <w:pStyle w:val="Compact"/>
+              <w:jc w:val="right"/>
+            </w:pPr>
+            <w:r>
+              <w:t xml:space="preserve">mean</w:t>
+            </w:r>
+          </w:p>
+        </w:tc>
+        <w:tc>
+          <w:tcPr>
+            <w:tcBorders>
+              <w:bottom w:val="single"/>
+            </w:tcBorders>
+            <w:vAlign w:val="bottom"/>
+          </w:tcPr>
+          <w:p>
+            <w:pPr>
+              <w:pStyle w:val="Compact"/>
+              <w:jc w:val="right"/>
+            </w:pPr>
+            <w:r>
+              <w:t xml:space="preserve">sd</w:t>
+            </w:r>
+          </w:p>
+        </w:tc>
+      </w:tr>
+      <w:tr>
+        <w:tc>
+          <w:p>
+            <w:pPr>
+              <w:pStyle w:val="Compact"/>
+              <w:jc w:val="left"/>
+            </w:pPr>
+            <w:r>
+              <w:t xml:space="preserve">demographic</w:t>
+            </w:r>
+          </w:p>
+        </w:tc>
+        <w:tc>
+          <w:p>
+            <w:pPr>
+              <w:pStyle w:val="Compact"/>
+              <w:jc w:val="right"/>
+            </w:pPr>
+            <w:r>
+              <w:t xml:space="preserve">0.500</w:t>
+            </w:r>
+          </w:p>
+        </w:tc>
+        <w:tc>
+          <w:p>
+            <w:pPr>
+              <w:pStyle w:val="Compact"/>
+              <w:jc w:val="right"/>
+            </w:pPr>
+            <w:r>
+              <w:t xml:space="preserve">0.289</w:t>
+            </w:r>
+          </w:p>
+        </w:tc>
+      </w:tr>
+      <w:tr>
+        <w:tc>
+          <w:p>
+            <w:pPr>
+              <w:pStyle w:val="Compact"/>
+              <w:jc w:val="left"/>
+            </w:pPr>
+            <w:r>
+              <w:t xml:space="preserve">dtype</w:t>
+            </w:r>
+          </w:p>
+        </w:tc>
+        <w:tc>
+          <w:p>
+            <w:pPr>
+              <w:pStyle w:val="Compact"/>
+              <w:jc w:val="right"/>
+            </w:pPr>
+            <w:r>
+              <w:t xml:space="preserve">0.499</w:t>
+            </w:r>
+          </w:p>
+        </w:tc>
+        <w:tc>
+          <w:p>
+            <w:pPr>
+              <w:pStyle w:val="Compact"/>
+              <w:jc w:val="right"/>
+            </w:pPr>
+            <w:r>
+              <w:t xml:space="preserve">0.290</w:t>
+            </w:r>
+          </w:p>
+        </w:tc>
+      </w:tr>
+      <w:tr>
+        <w:tc>
+          <w:p>
+            <w:pPr>
+              <w:pStyle w:val="Compact"/>
+              <w:jc w:val="left"/>
+            </w:pPr>
+            <w:r>
+              <w:t xml:space="preserve">ethnicity</w:t>
+            </w:r>
+          </w:p>
+        </w:tc>
+        <w:tc>
+          <w:p>
+            <w:pPr>
+              <w:pStyle w:val="Compact"/>
+              <w:jc w:val="right"/>
+            </w:pPr>
+            <w:r>
+              <w:t xml:space="preserve">0.500</w:t>
+            </w:r>
+          </w:p>
+        </w:tc>
+        <w:tc>
+          <w:p>
+            <w:pPr>
+              <w:pStyle w:val="Compact"/>
+              <w:jc w:val="right"/>
+            </w:pPr>
+            <w:r>
+              <w:t xml:space="preserve">0.289</w:t>
+            </w:r>
+          </w:p>
+        </w:tc>
+      </w:tr>
+      <w:tr>
+        <w:tc>
+          <w:p>
+            <w:pPr>
+              <w:pStyle w:val="Compact"/>
+              <w:jc w:val="left"/>
+            </w:pPr>
+            <w:r>
+              <w:t xml:space="preserve">sec</w:t>
+            </w:r>
+          </w:p>
+        </w:tc>
+        <w:tc>
+          <w:p>
+            <w:pPr>
+              <w:pStyle w:val="Compact"/>
+              <w:jc w:val="right"/>
+            </w:pPr>
+            <w:r>
+              <w:t xml:space="preserve">0.500</w:t>
+            </w:r>
+          </w:p>
+        </w:tc>
+        <w:tc>
+          <w:p>
+            <w:pPr>
+              <w:pStyle w:val="Compact"/>
+              <w:jc w:val="right"/>
+            </w:pPr>
+            <w:r>
+              <w:t xml:space="preserve">0.289</w:t>
+            </w:r>
+          </w:p>
+        </w:tc>
+      </w:tr>
+      <w:tr>
+        <w:tc>
+          <w:p>
+            <w:pPr>
+              <w:pStyle w:val="Compact"/>
+              <w:jc w:val="left"/>
+            </w:pPr>
+            <w:r>
+              <w:t xml:space="preserve">tenure</w:t>
+            </w:r>
+          </w:p>
+        </w:tc>
+        <w:tc>
+          <w:p>
+            <w:pPr>
+              <w:pStyle w:val="Compact"/>
+              <w:jc w:val="right"/>
+            </w:pPr>
+            <w:r>
+              <w:t xml:space="preserve">0.500</w:t>
+            </w:r>
+          </w:p>
+        </w:tc>
+        <w:tc>
+          <w:p>
+            <w:pPr>
+              <w:pStyle w:val="Compact"/>
+              <w:jc w:val="right"/>
+            </w:pPr>
+            <w:r>
+              <w:t xml:space="preserve">0.289</w:t>
+            </w:r>
+          </w:p>
+        </w:tc>
+      </w:tr>
+      <w:tr>
+        <w:tc>
+          <w:p>
+            <w:pPr>
+              <w:pStyle w:val="Compact"/>
+              <w:jc w:val="left"/>
+            </w:pPr>
+            <w:r>
+              <w:t xml:space="preserve">space</w:t>
+            </w:r>
+          </w:p>
+        </w:tc>
+        <w:tc>
+          <w:p>
+            <w:pPr>
+              <w:pStyle w:val="Compact"/>
+              <w:jc w:val="right"/>
+            </w:pPr>
+            <w:r>
+              <w:t xml:space="preserve">0.499</w:t>
+            </w:r>
+          </w:p>
+        </w:tc>
+        <w:tc>
+          <w:p>
+            <w:pPr>
+              <w:pStyle w:val="Compact"/>
+              <w:jc w:val="right"/>
+            </w:pPr>
+            <w:r>
+              <w:t xml:space="preserve">0.291</w:t>
+            </w:r>
+          </w:p>
+        </w:tc>
+      </w:tr>
+      <w:tr>
+        <w:tc>
+          <w:p>
+            <w:pPr>
+              <w:pStyle w:val="Compact"/>
+              <w:jc w:val="left"/>
+            </w:pPr>
+            <w:r>
+              <w:t xml:space="preserve">band</w:t>
+            </w:r>
+          </w:p>
+        </w:tc>
+        <w:tc>
+          <w:p>
+            <w:pPr>
+              <w:pStyle w:val="Compact"/>
+              <w:jc w:val="right"/>
+            </w:pPr>
+            <w:r>
+              <w:t xml:space="preserve">0.500</w:t>
+            </w:r>
+          </w:p>
+        </w:tc>
+        <w:tc>
+          <w:p>
+            <w:pPr>
+              <w:pStyle w:val="Compact"/>
+              <w:jc w:val="right"/>
+            </w:pPr>
+            <w:r>
+              <w:t xml:space="preserve">0.289</w:t>
+            </w:r>
+          </w:p>
+        </w:tc>
+      </w:tr>
+    </w:tbl>
+    <w:tbl>
+      <w:tblPr>
+        <w:tblStyle w:val="TableNormal"/>
+        <w:tblW w:type="pct" w:w="0.0"/>
+      </w:tblPr>
+      <w:tblGrid/>
+      <w:tr>
+        <w:tc>
+          <w:tcPr>
+            <w:tcBorders>
+              <w:bottom w:val="single"/>
+            </w:tcBorders>
+            <w:vAlign w:val="bottom"/>
+          </w:tcPr>
+          <w:p>
+            <w:pPr>
+              <w:pStyle w:val="Compact"/>
+              <w:jc w:val="left"/>
+            </w:pPr>
+            <w:r>
+              <w:t xml:space="preserve">type</w:t>
+            </w:r>
+          </w:p>
+        </w:tc>
+        <w:tc>
+          <w:tcPr>
+            <w:tcBorders>
+              <w:bottom w:val="single"/>
+            </w:tcBorders>
+            <w:vAlign w:val="bottom"/>
+          </w:tcPr>
+          <w:p>
+            <w:pPr>
+              <w:pStyle w:val="Compact"/>
+              <w:jc w:val="right"/>
+            </w:pPr>
+            <w:r>
+              <w:t xml:space="preserve">mean</w:t>
+            </w:r>
+          </w:p>
+        </w:tc>
+        <w:tc>
+          <w:tcPr>
+            <w:tcBorders>
+              <w:bottom w:val="single"/>
+            </w:tcBorders>
+            <w:vAlign w:val="bottom"/>
+          </w:tcPr>
+          <w:p>
+            <w:pPr>
+              <w:pStyle w:val="Compact"/>
+              <w:jc w:val="right"/>
+            </w:pPr>
+            <w:r>
+              <w:t xml:space="preserve">sd</w:t>
+            </w:r>
+          </w:p>
+        </w:tc>
+      </w:tr>
+      <w:tr>
+        <w:tc>
+          <w:p>
+            <w:pPr>
+              <w:pStyle w:val="Compact"/>
+              <w:jc w:val="left"/>
+            </w:pPr>
+            <w:r>
+              <w:t xml:space="preserve">demographic</w:t>
+            </w:r>
+          </w:p>
+        </w:tc>
+        <w:tc>
+          <w:p>
+            <w:pPr>
+              <w:pStyle w:val="Compact"/>
+              <w:jc w:val="right"/>
+            </w:pPr>
+            <w:r>
+              <w:t xml:space="preserve">0.883</w:t>
+            </w:r>
+          </w:p>
+        </w:tc>
+        <w:tc>
+          <w:p>
+            <w:pPr>
+              <w:pStyle w:val="Compact"/>
+              <w:jc w:val="right"/>
+            </w:pPr>
+            <w:r>
+              <w:t xml:space="preserve">0.101</w:t>
+            </w:r>
+          </w:p>
+        </w:tc>
+      </w:tr>
+      <w:tr>
+        <w:tc>
+          <w:p>
+            <w:pPr>
+              <w:pStyle w:val="Compact"/>
+              <w:jc w:val="left"/>
+            </w:pPr>
+            <w:r>
+              <w:t xml:space="preserve">dtype</w:t>
+            </w:r>
+          </w:p>
+        </w:tc>
+        <w:tc>
+          <w:p>
+            <w:pPr>
+              <w:pStyle w:val="Compact"/>
+              <w:jc w:val="right"/>
+            </w:pPr>
+            <w:r>
+              <w:t xml:space="preserve">0.587</w:t>
+            </w:r>
+          </w:p>
+        </w:tc>
+        <w:tc>
+          <w:p>
+            <w:pPr>
+              <w:pStyle w:val="Compact"/>
+              <w:jc w:val="right"/>
+            </w:pPr>
+            <w:r>
+              <w:t xml:space="preserve">0.280</w:t>
+            </w:r>
+          </w:p>
+        </w:tc>
+      </w:tr>
+      <w:tr>
+        <w:tc>
+          <w:p>
+            <w:pPr>
+              <w:pStyle w:val="Compact"/>
+              <w:jc w:val="left"/>
+            </w:pPr>
+            <w:r>
+              <w:t xml:space="preserve">ethnicity</w:t>
+            </w:r>
+          </w:p>
+        </w:tc>
+        <w:tc>
+          <w:p>
+            <w:pPr>
+              <w:pStyle w:val="Compact"/>
+              <w:jc w:val="right"/>
+            </w:pPr>
+            <w:r>
+              <w:t xml:space="preserve">0.228</w:t>
+            </w:r>
+          </w:p>
+        </w:tc>
+        <w:tc>
+          <w:p>
+            <w:pPr>
+              <w:pStyle w:val="Compact"/>
+              <w:jc w:val="right"/>
+            </w:pPr>
+            <w:r>
+              <w:t xml:space="preserve">0.169</w:t>
+            </w:r>
+          </w:p>
+        </w:tc>
+      </w:tr>
+      <w:tr>
+        <w:tc>
+          <w:p>
+            <w:pPr>
+              <w:pStyle w:val="Compact"/>
+              <w:jc w:val="left"/>
+            </w:pPr>
+            <w:r>
+              <w:t xml:space="preserve">sec</w:t>
+            </w:r>
+          </w:p>
+        </w:tc>
+        <w:tc>
+          <w:p>
+            <w:pPr>
+              <w:pStyle w:val="Compact"/>
+              <w:jc w:val="right"/>
+            </w:pPr>
+            <w:r>
+              <w:t xml:space="preserve">0.756</w:t>
+            </w:r>
+          </w:p>
+        </w:tc>
+        <w:tc>
+          <w:p>
+            <w:pPr>
+              <w:pStyle w:val="Compact"/>
+              <w:jc w:val="right"/>
+            </w:pPr>
+            <w:r>
+              <w:t xml:space="preserve">0.079</w:t>
+            </w:r>
+          </w:p>
+        </w:tc>
+      </w:tr>
+      <w:tr>
+        <w:tc>
+          <w:p>
+            <w:pPr>
+              <w:pStyle w:val="Compact"/>
+              <w:jc w:val="left"/>
+            </w:pPr>
+            <w:r>
+              <w:t xml:space="preserve">tenure</w:t>
+            </w:r>
+          </w:p>
+        </w:tc>
+        <w:tc>
+          <w:p>
+            <w:pPr>
+              <w:pStyle w:val="Compact"/>
+              <w:jc w:val="right"/>
+            </w:pPr>
+            <w:r>
+              <w:t xml:space="preserve">0.538</w:t>
+            </w:r>
+          </w:p>
+        </w:tc>
+        <w:tc>
+          <w:p>
+            <w:pPr>
+              <w:pStyle w:val="Compact"/>
+              <w:jc w:val="right"/>
+            </w:pPr>
+            <w:r>
+              <w:t xml:space="preserve">0.229</w:t>
+            </w:r>
+          </w:p>
+        </w:tc>
+      </w:tr>
+      <w:tr>
+        <w:tc>
+          <w:p>
+            <w:pPr>
+              <w:pStyle w:val="Compact"/>
+              <w:jc w:val="left"/>
+            </w:pPr>
+            <w:r>
+              <w:t xml:space="preserve">space</w:t>
+            </w:r>
+          </w:p>
+        </w:tc>
+        <w:tc>
+          <w:p>
+            <w:pPr>
+              <w:pStyle w:val="Compact"/>
+              <w:jc w:val="right"/>
+            </w:pPr>
+            <w:r>
+              <w:t xml:space="preserve">0.181</w:t>
+            </w:r>
+          </w:p>
+        </w:tc>
+        <w:tc>
+          <w:p>
+            <w:pPr>
+              <w:pStyle w:val="Compact"/>
+              <w:jc w:val="right"/>
+            </w:pPr>
+            <w:r>
+              <w:t xml:space="preserve">0.148</w:t>
+            </w:r>
+          </w:p>
+        </w:tc>
+      </w:tr>
+      <w:tr>
+        <w:tc>
+          <w:p>
+            <w:pPr>
+              <w:pStyle w:val="Compact"/>
+              <w:jc w:val="left"/>
+            </w:pPr>
+            <w:r>
+              <w:t xml:space="preserve">band</w:t>
+            </w:r>
+          </w:p>
+        </w:tc>
+        <w:tc>
+          <w:p>
+            <w:pPr>
+              <w:pStyle w:val="Compact"/>
+              <w:jc w:val="right"/>
+            </w:pPr>
+            <w:r>
+              <w:t xml:space="preserve">0.584</w:t>
+            </w:r>
+          </w:p>
+        </w:tc>
+        <w:tc>
+          <w:p>
+            <w:pPr>
+              <w:pStyle w:val="Compact"/>
+              <w:jc w:val="right"/>
+            </w:pPr>
+            <w:r>
+              <w:t xml:space="preserve">0.198</w:t>
+            </w:r>
+          </w:p>
+        </w:tc>
+      </w:tr>
+    </w:tbl>
     <w:p>
       <w:pPr>
         <w:pStyle w:val="Heading2"/>
       </w:pPr>
+      <w:bookmarkStart w:id="24" w:name="results-by-simd-quintile"/>
+      <w:bookmarkEnd w:id="24"/>
       <w:r>
         <w:t xml:space="preserve">Results by SIMD quintile</w:t>
       </w:r>
     </w:p>
-    <w:bookmarkEnd w:id="24"/>
     <w:p>
       <w:r>
-        <w:t xml:space="preserve">Here are the diversity scores by SIMD quintile. The first plot presents the 'raw' results. In the second plot all values are presented as percentiles (i.e. scaled onto the 0-1 range).</w:t>
+        <w:t xml:space="preserve">Here are the diversity scores by SIMD quintile. The first plot presents the 'raw' results. In the second plot all values are presented as rank percentiles (i.e. 1 is highest rank, 0 lowest rank). In the third plot all values are converted to proportions using (x-min(x))/(max(x)-min(x))</w:t>
       </w:r>
     </w:p>
     <w:p>
@@ -559,7 +1178,1299 @@
           </wp:inline>
         </w:drawing>
       </w:r>
+      <w:r>
+        <w:t xml:space="preserve"> </w:t>
+      </w:r>
+      <w:r>
+        <w:drawing>
+          <wp:inline>
+            <wp:extent cx="4610100" cy="3695700"/>
+            <wp:effectExtent b="0" l="0" r="0" t="0"/>
+            <wp:docPr descr="" id="1" name="Picture"/>
+            <a:graphic>
+              <a:graphicData uri="http://schemas.openxmlformats.org/drawingml/2006/picture">
+                <pic:pic>
+                  <pic:nvPicPr>
+                    <pic:cNvPr descr="ade_summary_stats_files/figure-docx/table_quintile-3.png" id="0" name="Picture"/>
+                    <pic:cNvPicPr>
+                      <a:picLocks noChangeArrowheads="1" noChangeAspect="1"/>
+                    </pic:cNvPicPr>
+                  </pic:nvPicPr>
+                  <pic:blipFill>
+                    <a:blip r:embed="rId27"/>
+                    <a:stretch>
+                      <a:fillRect/>
+                    </a:stretch>
+                  </pic:blipFill>
+                  <pic:spPr bwMode="auto">
+                    <a:xfrm>
+                      <a:off x="0" y="0"/>
+                      <a:ext cx="4610100" cy="3695700"/>
+                    </a:xfrm>
+                    <a:prstGeom prst="rect">
+                      <a:avLst/>
+                    </a:prstGeom>
+                    <a:noFill/>
+                    <a:ln w="9525">
+                      <a:noFill/>
+                      <a:headEnd/>
+                      <a:tailEnd/>
+                    </a:ln>
+                  </pic:spPr>
+                </pic:pic>
+              </a:graphicData>
+            </a:graphic>
+          </wp:inline>
+        </w:drawing>
+      </w:r>
     </w:p>
+    <w:p>
+      <w:pPr>
+        <w:pStyle w:val="Heading1"/>
+      </w:pPr>
+      <w:bookmarkStart w:id="28" w:name="entropy-scores"/>
+      <w:bookmarkEnd w:id="28"/>
+      <w:r>
+        <w:t xml:space="preserve">Entropy scores</w:t>
+      </w:r>
+    </w:p>
+    <w:p>
+      <w:r>
+        <w:t xml:space="preserve">As above, but using entropy scores</w:t>
+      </w:r>
+    </w:p>
+    <w:p>
+      <w:pPr>
+        <w:pStyle w:val="SourceCode"/>
+      </w:pPr>
+      <w:r>
+        <w:rPr>
+          <w:rStyle w:val="VerbatimChar"/>
+        </w:rPr>
+        <w:t xml:space="preserve">## Warning: joining factors with different levels, coercing to character</w:t>
+      </w:r>
+      <w:r>
+        <w:br w:type="textWrapping"/>
+      </w:r>
+      <w:r>
+        <w:rPr>
+          <w:rStyle w:val="VerbatimChar"/>
+        </w:rPr>
+        <w:t xml:space="preserve">## vector</w:t>
+      </w:r>
+    </w:p>
+    <w:p>
+      <w:pPr>
+        <w:pStyle w:val="SourceCode"/>
+      </w:pPr>
+      <w:r>
+        <w:rPr>
+          <w:rStyle w:val="VerbatimChar"/>
+        </w:rPr>
+        <w:t xml:space="preserve">## Warning: joining character vector and factor, coercing into character</w:t>
+      </w:r>
+      <w:r>
+        <w:br w:type="textWrapping"/>
+      </w:r>
+      <w:r>
+        <w:rPr>
+          <w:rStyle w:val="VerbatimChar"/>
+        </w:rPr>
+        <w:t xml:space="preserve">## vector</w:t>
+      </w:r>
+    </w:p>
+    <w:p>
+      <w:pPr>
+        <w:pStyle w:val="SourceCode"/>
+      </w:pPr>
+      <w:r>
+        <w:rPr>
+          <w:rStyle w:val="VerbatimChar"/>
+        </w:rPr>
+        <w:t xml:space="preserve">## Warning: joining character vector and factor, coercing into character</w:t>
+      </w:r>
+      <w:r>
+        <w:br w:type="textWrapping"/>
+      </w:r>
+      <w:r>
+        <w:rPr>
+          <w:rStyle w:val="VerbatimChar"/>
+        </w:rPr>
+        <w:t xml:space="preserve">## vector</w:t>
+      </w:r>
+    </w:p>
+    <w:p>
+      <w:pPr>
+        <w:pStyle w:val="SourceCode"/>
+      </w:pPr>
+      <w:r>
+        <w:rPr>
+          <w:rStyle w:val="VerbatimChar"/>
+        </w:rPr>
+        <w:t xml:space="preserve">## Warning: joining character vector and factor, coercing into character</w:t>
+      </w:r>
+      <w:r>
+        <w:br w:type="textWrapping"/>
+      </w:r>
+      <w:r>
+        <w:rPr>
+          <w:rStyle w:val="VerbatimChar"/>
+        </w:rPr>
+        <w:t xml:space="preserve">## vector</w:t>
+      </w:r>
+    </w:p>
+    <w:p>
+      <w:pPr>
+        <w:pStyle w:val="SourceCode"/>
+      </w:pPr>
+      <w:r>
+        <w:rPr>
+          <w:rStyle w:val="VerbatimChar"/>
+        </w:rPr>
+        <w:t xml:space="preserve">## Warning: joining character vector and factor, coercing into character</w:t>
+      </w:r>
+      <w:r>
+        <w:br w:type="textWrapping"/>
+      </w:r>
+      <w:r>
+        <w:rPr>
+          <w:rStyle w:val="VerbatimChar"/>
+        </w:rPr>
+        <w:t xml:space="preserve">## vector</w:t>
+      </w:r>
+    </w:p>
+    <w:p>
+      <w:pPr>
+        <w:pStyle w:val="Heading2"/>
+      </w:pPr>
+      <w:bookmarkStart w:id="29" w:name="mean-and-sd-entropy-scores"/>
+      <w:bookmarkEnd w:id="29"/>
+      <w:r>
+        <w:t xml:space="preserve">Mean and SD (Entropy scores)</w:t>
+      </w:r>
+    </w:p>
+    <w:p>
+      <w:pPr>
+        <w:pStyle w:val="Heading2"/>
+      </w:pPr>
+      <w:bookmarkStart w:id="30" w:name="mean-and-sd-of-raw-results-1"/>
+      <w:bookmarkEnd w:id="30"/>
+      <w:r>
+        <w:t xml:space="preserve">Mean and SD of raw results</w:t>
+      </w:r>
+    </w:p>
+    <w:p>
+      <w:r>
+        <w:t xml:space="preserve">The following shows the means and sds for each diversity type. The first table shows the raw scores; the second shows each after being converted to a percentile rank.</w:t>
+      </w:r>
+    </w:p>
+    <w:tbl>
+      <w:tblPr>
+        <w:tblStyle w:val="TableNormal"/>
+        <w:tblW w:type="pct" w:w="0.0"/>
+      </w:tblPr>
+      <w:tblGrid/>
+      <w:tr>
+        <w:tc>
+          <w:tcPr>
+            <w:tcBorders>
+              <w:bottom w:val="single"/>
+            </w:tcBorders>
+            <w:vAlign w:val="bottom"/>
+          </w:tcPr>
+          <w:p>
+            <w:pPr>
+              <w:pStyle w:val="Compact"/>
+              <w:jc w:val="left"/>
+            </w:pPr>
+            <w:r>
+              <w:t xml:space="preserve">type</w:t>
+            </w:r>
+          </w:p>
+        </w:tc>
+        <w:tc>
+          <w:tcPr>
+            <w:tcBorders>
+              <w:bottom w:val="single"/>
+            </w:tcBorders>
+            <w:vAlign w:val="bottom"/>
+          </w:tcPr>
+          <w:p>
+            <w:pPr>
+              <w:pStyle w:val="Compact"/>
+              <w:jc w:val="right"/>
+            </w:pPr>
+            <w:r>
+              <w:t xml:space="preserve">mean</w:t>
+            </w:r>
+          </w:p>
+        </w:tc>
+        <w:tc>
+          <w:tcPr>
+            <w:tcBorders>
+              <w:bottom w:val="single"/>
+            </w:tcBorders>
+            <w:vAlign w:val="bottom"/>
+          </w:tcPr>
+          <w:p>
+            <w:pPr>
+              <w:pStyle w:val="Compact"/>
+              <w:jc w:val="right"/>
+            </w:pPr>
+            <w:r>
+              <w:t xml:space="preserve">sd</w:t>
+            </w:r>
+          </w:p>
+        </w:tc>
+      </w:tr>
+      <w:tr>
+        <w:tc>
+          <w:p>
+            <w:pPr>
+              <w:pStyle w:val="Compact"/>
+              <w:jc w:val="left"/>
+            </w:pPr>
+            <w:r>
+              <w:t xml:space="preserve">demographic</w:t>
+            </w:r>
+          </w:p>
+        </w:tc>
+        <w:tc>
+          <w:p>
+            <w:pPr>
+              <w:pStyle w:val="Compact"/>
+              <w:jc w:val="right"/>
+            </w:pPr>
+            <w:r>
+              <w:t xml:space="preserve">0.186</w:t>
+            </w:r>
+          </w:p>
+        </w:tc>
+        <w:tc>
+          <w:p>
+            <w:pPr>
+              <w:pStyle w:val="Compact"/>
+              <w:jc w:val="right"/>
+            </w:pPr>
+            <w:r>
+              <w:t xml:space="preserve">0.006</w:t>
+            </w:r>
+          </w:p>
+        </w:tc>
+      </w:tr>
+      <w:tr>
+        <w:tc>
+          <w:p>
+            <w:pPr>
+              <w:pStyle w:val="Compact"/>
+              <w:jc w:val="left"/>
+            </w:pPr>
+            <w:r>
+              <w:t xml:space="preserve">dtype</w:t>
+            </w:r>
+          </w:p>
+        </w:tc>
+        <w:tc>
+          <w:p>
+            <w:pPr>
+              <w:pStyle w:val="Compact"/>
+              <w:jc w:val="right"/>
+            </w:pPr>
+            <w:r>
+              <w:t xml:space="preserve">0.168</w:t>
+            </w:r>
+          </w:p>
+        </w:tc>
+        <w:tc>
+          <w:p>
+            <w:pPr>
+              <w:pStyle w:val="Compact"/>
+              <w:jc w:val="right"/>
+            </w:pPr>
+            <w:r>
+              <w:t xml:space="preserve">0.078</w:t>
+            </w:r>
+          </w:p>
+        </w:tc>
+      </w:tr>
+      <w:tr>
+        <w:tc>
+          <w:p>
+            <w:pPr>
+              <w:pStyle w:val="Compact"/>
+              <w:jc w:val="left"/>
+            </w:pPr>
+            <w:r>
+              <w:t xml:space="preserve">ethnicity</w:t>
+            </w:r>
+          </w:p>
+        </w:tc>
+        <w:tc>
+          <w:p>
+            <w:pPr>
+              <w:pStyle w:val="Compact"/>
+              <w:jc w:val="right"/>
+            </w:pPr>
+            <w:r>
+              <w:t xml:space="preserve">0.074</w:t>
+            </w:r>
+          </w:p>
+        </w:tc>
+        <w:tc>
+          <w:p>
+            <w:pPr>
+              <w:pStyle w:val="Compact"/>
+              <w:jc w:val="right"/>
+            </w:pPr>
+            <w:r>
+              <w:t xml:space="preserve">0.041</w:t>
+            </w:r>
+          </w:p>
+        </w:tc>
+      </w:tr>
+      <w:tr>
+        <w:tc>
+          <w:p>
+            <w:pPr>
+              <w:pStyle w:val="Compact"/>
+              <w:jc w:val="left"/>
+            </w:pPr>
+            <w:r>
+              <w:t xml:space="preserve">sec</w:t>
+            </w:r>
+          </w:p>
+        </w:tc>
+        <w:tc>
+          <w:p>
+            <w:pPr>
+              <w:pStyle w:val="Compact"/>
+              <w:jc w:val="right"/>
+            </w:pPr>
+            <w:r>
+              <w:t xml:space="preserve">0.252</w:t>
+            </w:r>
+          </w:p>
+        </w:tc>
+        <w:tc>
+          <w:p>
+            <w:pPr>
+              <w:pStyle w:val="Compact"/>
+              <w:jc w:val="right"/>
+            </w:pPr>
+            <w:r>
+              <w:t xml:space="preserve">0.012</w:t>
+            </w:r>
+          </w:p>
+        </w:tc>
+      </w:tr>
+      <w:tr>
+        <w:tc>
+          <w:p>
+            <w:pPr>
+              <w:pStyle w:val="Compact"/>
+              <w:jc w:val="left"/>
+            </w:pPr>
+            <w:r>
+              <w:t xml:space="preserve">tenure</w:t>
+            </w:r>
+          </w:p>
+        </w:tc>
+        <w:tc>
+          <w:p>
+            <w:pPr>
+              <w:pStyle w:val="Compact"/>
+              <w:jc w:val="right"/>
+            </w:pPr>
+            <w:r>
+              <w:t xml:space="preserve">0.198</w:t>
+            </w:r>
+          </w:p>
+        </w:tc>
+        <w:tc>
+          <w:p>
+            <w:pPr>
+              <w:pStyle w:val="Compact"/>
+              <w:jc w:val="right"/>
+            </w:pPr>
+            <w:r>
+              <w:t xml:space="preserve">0.083</w:t>
+            </w:r>
+          </w:p>
+        </w:tc>
+      </w:tr>
+      <w:tr>
+        <w:tc>
+          <w:p>
+            <w:pPr>
+              <w:pStyle w:val="Compact"/>
+              <w:jc w:val="left"/>
+            </w:pPr>
+            <w:r>
+              <w:t xml:space="preserve">space</w:t>
+            </w:r>
+          </w:p>
+        </w:tc>
+        <w:tc>
+          <w:p>
+            <w:pPr>
+              <w:pStyle w:val="Compact"/>
+              <w:jc w:val="right"/>
+            </w:pPr>
+            <w:r>
+              <w:t xml:space="preserve">0.047</w:t>
+            </w:r>
+          </w:p>
+        </w:tc>
+        <w:tc>
+          <w:p>
+            <w:pPr>
+              <w:pStyle w:val="Compact"/>
+              <w:jc w:val="right"/>
+            </w:pPr>
+            <w:r>
+              <w:t xml:space="preserve">0.034</w:t>
+            </w:r>
+          </w:p>
+        </w:tc>
+      </w:tr>
+      <w:tr>
+        <w:tc>
+          <w:p>
+            <w:pPr>
+              <w:pStyle w:val="Compact"/>
+              <w:jc w:val="left"/>
+            </w:pPr>
+            <w:r>
+              <w:t xml:space="preserve">band</w:t>
+            </w:r>
+          </w:p>
+        </w:tc>
+        <w:tc>
+          <w:p>
+            <w:pPr>
+              <w:pStyle w:val="Compact"/>
+              <w:jc w:val="right"/>
+            </w:pPr>
+            <w:r>
+              <w:t xml:space="preserve">0.150</w:t>
+            </w:r>
+          </w:p>
+        </w:tc>
+        <w:tc>
+          <w:p>
+            <w:pPr>
+              <w:pStyle w:val="Compact"/>
+              <w:jc w:val="right"/>
+            </w:pPr>
+            <w:r>
+              <w:t xml:space="preserve">0.048</w:t>
+            </w:r>
+          </w:p>
+        </w:tc>
+      </w:tr>
+    </w:tbl>
+    <w:tbl>
+      <w:tblPr>
+        <w:tblStyle w:val="TableNormal"/>
+        <w:tblW w:type="pct" w:w="0.0"/>
+      </w:tblPr>
+      <w:tblGrid/>
+      <w:tr>
+        <w:tc>
+          <w:tcPr>
+            <w:tcBorders>
+              <w:bottom w:val="single"/>
+            </w:tcBorders>
+            <w:vAlign w:val="bottom"/>
+          </w:tcPr>
+          <w:p>
+            <w:pPr>
+              <w:pStyle w:val="Compact"/>
+              <w:jc w:val="left"/>
+            </w:pPr>
+            <w:r>
+              <w:t xml:space="preserve">type</w:t>
+            </w:r>
+          </w:p>
+        </w:tc>
+        <w:tc>
+          <w:tcPr>
+            <w:tcBorders>
+              <w:bottom w:val="single"/>
+            </w:tcBorders>
+            <w:vAlign w:val="bottom"/>
+          </w:tcPr>
+          <w:p>
+            <w:pPr>
+              <w:pStyle w:val="Compact"/>
+              <w:jc w:val="right"/>
+            </w:pPr>
+            <w:r>
+              <w:t xml:space="preserve">mean</w:t>
+            </w:r>
+          </w:p>
+        </w:tc>
+        <w:tc>
+          <w:tcPr>
+            <w:tcBorders>
+              <w:bottom w:val="single"/>
+            </w:tcBorders>
+            <w:vAlign w:val="bottom"/>
+          </w:tcPr>
+          <w:p>
+            <w:pPr>
+              <w:pStyle w:val="Compact"/>
+              <w:jc w:val="right"/>
+            </w:pPr>
+            <w:r>
+              <w:t xml:space="preserve">sd</w:t>
+            </w:r>
+          </w:p>
+        </w:tc>
+      </w:tr>
+      <w:tr>
+        <w:tc>
+          <w:p>
+            <w:pPr>
+              <w:pStyle w:val="Compact"/>
+              <w:jc w:val="left"/>
+            </w:pPr>
+            <w:r>
+              <w:t xml:space="preserve">demographic</w:t>
+            </w:r>
+          </w:p>
+        </w:tc>
+        <w:tc>
+          <w:p>
+            <w:pPr>
+              <w:pStyle w:val="Compact"/>
+              <w:jc w:val="right"/>
+            </w:pPr>
+            <w:r>
+              <w:t xml:space="preserve">0.5</w:t>
+            </w:r>
+          </w:p>
+        </w:tc>
+        <w:tc>
+          <w:p>
+            <w:pPr>
+              <w:pStyle w:val="Compact"/>
+              <w:jc w:val="right"/>
+            </w:pPr>
+            <w:r>
+              <w:t xml:space="preserve">0.289</w:t>
+            </w:r>
+          </w:p>
+        </w:tc>
+      </w:tr>
+      <w:tr>
+        <w:tc>
+          <w:p>
+            <w:pPr>
+              <w:pStyle w:val="Compact"/>
+              <w:jc w:val="left"/>
+            </w:pPr>
+            <w:r>
+              <w:t xml:space="preserve">dtype</w:t>
+            </w:r>
+          </w:p>
+        </w:tc>
+        <w:tc>
+          <w:p>
+            <w:pPr>
+              <w:pStyle w:val="Compact"/>
+              <w:jc w:val="right"/>
+            </w:pPr>
+            <w:r>
+              <w:t xml:space="preserve">0.5</w:t>
+            </w:r>
+          </w:p>
+        </w:tc>
+        <w:tc>
+          <w:p>
+            <w:pPr>
+              <w:pStyle w:val="Compact"/>
+              <w:jc w:val="right"/>
+            </w:pPr>
+            <w:r>
+              <w:t xml:space="preserve">0.289</w:t>
+            </w:r>
+          </w:p>
+        </w:tc>
+      </w:tr>
+      <w:tr>
+        <w:tc>
+          <w:p>
+            <w:pPr>
+              <w:pStyle w:val="Compact"/>
+              <w:jc w:val="left"/>
+            </w:pPr>
+            <w:r>
+              <w:t xml:space="preserve">ethnicity</w:t>
+            </w:r>
+          </w:p>
+        </w:tc>
+        <w:tc>
+          <w:p>
+            <w:pPr>
+              <w:pStyle w:val="Compact"/>
+              <w:jc w:val="right"/>
+            </w:pPr>
+            <w:r>
+              <w:t xml:space="preserve">0.5</w:t>
+            </w:r>
+          </w:p>
+        </w:tc>
+        <w:tc>
+          <w:p>
+            <w:pPr>
+              <w:pStyle w:val="Compact"/>
+              <w:jc w:val="right"/>
+            </w:pPr>
+            <w:r>
+              <w:t xml:space="preserve">0.289</w:t>
+            </w:r>
+          </w:p>
+        </w:tc>
+      </w:tr>
+      <w:tr>
+        <w:tc>
+          <w:p>
+            <w:pPr>
+              <w:pStyle w:val="Compact"/>
+              <w:jc w:val="left"/>
+            </w:pPr>
+            <w:r>
+              <w:t xml:space="preserve">sec</w:t>
+            </w:r>
+          </w:p>
+        </w:tc>
+        <w:tc>
+          <w:p>
+            <w:pPr>
+              <w:pStyle w:val="Compact"/>
+              <w:jc w:val="right"/>
+            </w:pPr>
+            <w:r>
+              <w:t xml:space="preserve">0.5</w:t>
+            </w:r>
+          </w:p>
+        </w:tc>
+        <w:tc>
+          <w:p>
+            <w:pPr>
+              <w:pStyle w:val="Compact"/>
+              <w:jc w:val="right"/>
+            </w:pPr>
+            <w:r>
+              <w:t xml:space="preserve">0.289</w:t>
+            </w:r>
+          </w:p>
+        </w:tc>
+      </w:tr>
+      <w:tr>
+        <w:tc>
+          <w:p>
+            <w:pPr>
+              <w:pStyle w:val="Compact"/>
+              <w:jc w:val="left"/>
+            </w:pPr>
+            <w:r>
+              <w:t xml:space="preserve">tenure</w:t>
+            </w:r>
+          </w:p>
+        </w:tc>
+        <w:tc>
+          <w:p>
+            <w:pPr>
+              <w:pStyle w:val="Compact"/>
+              <w:jc w:val="right"/>
+            </w:pPr>
+            <w:r>
+              <w:t xml:space="preserve">0.5</w:t>
+            </w:r>
+          </w:p>
+        </w:tc>
+        <w:tc>
+          <w:p>
+            <w:pPr>
+              <w:pStyle w:val="Compact"/>
+              <w:jc w:val="right"/>
+            </w:pPr>
+            <w:r>
+              <w:t xml:space="preserve">0.289</w:t>
+            </w:r>
+          </w:p>
+        </w:tc>
+      </w:tr>
+      <w:tr>
+        <w:tc>
+          <w:p>
+            <w:pPr>
+              <w:pStyle w:val="Compact"/>
+              <w:jc w:val="left"/>
+            </w:pPr>
+            <w:r>
+              <w:t xml:space="preserve">space</w:t>
+            </w:r>
+          </w:p>
+        </w:tc>
+        <w:tc>
+          <w:p>
+            <w:pPr>
+              <w:pStyle w:val="Compact"/>
+              <w:jc w:val="right"/>
+            </w:pPr>
+            <w:r>
+              <w:t xml:space="preserve">0.5</w:t>
+            </w:r>
+          </w:p>
+        </w:tc>
+        <w:tc>
+          <w:p>
+            <w:pPr>
+              <w:pStyle w:val="Compact"/>
+              <w:jc w:val="right"/>
+            </w:pPr>
+            <w:r>
+              <w:t xml:space="preserve">0.289</w:t>
+            </w:r>
+          </w:p>
+        </w:tc>
+      </w:tr>
+      <w:tr>
+        <w:tc>
+          <w:p>
+            <w:pPr>
+              <w:pStyle w:val="Compact"/>
+              <w:jc w:val="left"/>
+            </w:pPr>
+            <w:r>
+              <w:t xml:space="preserve">band</w:t>
+            </w:r>
+          </w:p>
+        </w:tc>
+        <w:tc>
+          <w:p>
+            <w:pPr>
+              <w:pStyle w:val="Compact"/>
+              <w:jc w:val="right"/>
+            </w:pPr>
+            <w:r>
+              <w:t xml:space="preserve">0.5</w:t>
+            </w:r>
+          </w:p>
+        </w:tc>
+        <w:tc>
+          <w:p>
+            <w:pPr>
+              <w:pStyle w:val="Compact"/>
+              <w:jc w:val="right"/>
+            </w:pPr>
+            <w:r>
+              <w:t xml:space="preserve">0.289</w:t>
+            </w:r>
+          </w:p>
+        </w:tc>
+      </w:tr>
+    </w:tbl>
+    <w:tbl>
+      <w:tblPr>
+        <w:tblStyle w:val="TableNormal"/>
+        <w:tblW w:type="pct" w:w="0.0"/>
+      </w:tblPr>
+      <w:tblGrid/>
+      <w:tr>
+        <w:tc>
+          <w:tcPr>
+            <w:tcBorders>
+              <w:bottom w:val="single"/>
+            </w:tcBorders>
+            <w:vAlign w:val="bottom"/>
+          </w:tcPr>
+          <w:p>
+            <w:pPr>
+              <w:pStyle w:val="Compact"/>
+              <w:jc w:val="left"/>
+            </w:pPr>
+            <w:r>
+              <w:t xml:space="preserve">type</w:t>
+            </w:r>
+          </w:p>
+        </w:tc>
+        <w:tc>
+          <w:tcPr>
+            <w:tcBorders>
+              <w:bottom w:val="single"/>
+            </w:tcBorders>
+            <w:vAlign w:val="bottom"/>
+          </w:tcPr>
+          <w:p>
+            <w:pPr>
+              <w:pStyle w:val="Compact"/>
+              <w:jc w:val="right"/>
+            </w:pPr>
+            <w:r>
+              <w:t xml:space="preserve">mean</w:t>
+            </w:r>
+          </w:p>
+        </w:tc>
+        <w:tc>
+          <w:tcPr>
+            <w:tcBorders>
+              <w:bottom w:val="single"/>
+            </w:tcBorders>
+            <w:vAlign w:val="bottom"/>
+          </w:tcPr>
+          <w:p>
+            <w:pPr>
+              <w:pStyle w:val="Compact"/>
+              <w:jc w:val="right"/>
+            </w:pPr>
+            <w:r>
+              <w:t xml:space="preserve">sd</w:t>
+            </w:r>
+          </w:p>
+        </w:tc>
+      </w:tr>
+      <w:tr>
+        <w:tc>
+          <w:p>
+            <w:pPr>
+              <w:pStyle w:val="Compact"/>
+              <w:jc w:val="left"/>
+            </w:pPr>
+            <w:r>
+              <w:t xml:space="preserve">demographic</w:t>
+            </w:r>
+          </w:p>
+        </w:tc>
+        <w:tc>
+          <w:p>
+            <w:pPr>
+              <w:pStyle w:val="Compact"/>
+              <w:jc w:val="right"/>
+            </w:pPr>
+            <w:r>
+              <w:t xml:space="preserve">0.874</w:t>
+            </w:r>
+          </w:p>
+        </w:tc>
+        <w:tc>
+          <w:p>
+            <w:pPr>
+              <w:pStyle w:val="Compact"/>
+              <w:jc w:val="right"/>
+            </w:pPr>
+            <w:r>
+              <w:t xml:space="preserve">0.100</w:t>
+            </w:r>
+          </w:p>
+        </w:tc>
+      </w:tr>
+      <w:tr>
+        <w:tc>
+          <w:p>
+            <w:pPr>
+              <w:pStyle w:val="Compact"/>
+              <w:jc w:val="left"/>
+            </w:pPr>
+            <w:r>
+              <w:t xml:space="preserve">dtype</w:t>
+            </w:r>
+          </w:p>
+        </w:tc>
+        <w:tc>
+          <w:p>
+            <w:pPr>
+              <w:pStyle w:val="Compact"/>
+              <w:jc w:val="right"/>
+            </w:pPr>
+            <w:r>
+              <w:t xml:space="preserve">0.590</w:t>
+            </w:r>
+          </w:p>
+        </w:tc>
+        <w:tc>
+          <w:p>
+            <w:pPr>
+              <w:pStyle w:val="Compact"/>
+              <w:jc w:val="right"/>
+            </w:pPr>
+            <w:r>
+              <w:t xml:space="preserve">0.277</w:t>
+            </w:r>
+          </w:p>
+        </w:tc>
+      </w:tr>
+      <w:tr>
+        <w:tc>
+          <w:p>
+            <w:pPr>
+              <w:pStyle w:val="Compact"/>
+              <w:jc w:val="left"/>
+            </w:pPr>
+            <w:r>
+              <w:t xml:space="preserve">ethnicity</w:t>
+            </w:r>
+          </w:p>
+        </w:tc>
+        <w:tc>
+          <w:p>
+            <w:pPr>
+              <w:pStyle w:val="Compact"/>
+              <w:jc w:val="right"/>
+            </w:pPr>
+            <w:r>
+              <w:t xml:space="preserve">0.226</w:t>
+            </w:r>
+          </w:p>
+        </w:tc>
+        <w:tc>
+          <w:p>
+            <w:pPr>
+              <w:pStyle w:val="Compact"/>
+              <w:jc w:val="right"/>
+            </w:pPr>
+            <w:r>
+              <w:t xml:space="preserve">0.169</w:t>
+            </w:r>
+          </w:p>
+        </w:tc>
+      </w:tr>
+      <w:tr>
+        <w:tc>
+          <w:p>
+            <w:pPr>
+              <w:pStyle w:val="Compact"/>
+              <w:jc w:val="left"/>
+            </w:pPr>
+            <w:r>
+              <w:t xml:space="preserve">sec</w:t>
+            </w:r>
+          </w:p>
+        </w:tc>
+        <w:tc>
+          <w:p>
+            <w:pPr>
+              <w:pStyle w:val="Compact"/>
+              <w:jc w:val="right"/>
+            </w:pPr>
+            <w:r>
+              <w:t xml:space="preserve">0.758</w:t>
+            </w:r>
+          </w:p>
+        </w:tc>
+        <w:tc>
+          <w:p>
+            <w:pPr>
+              <w:pStyle w:val="Compact"/>
+              <w:jc w:val="right"/>
+            </w:pPr>
+            <w:r>
+              <w:t xml:space="preserve">0.079</w:t>
+            </w:r>
+          </w:p>
+        </w:tc>
+      </w:tr>
+      <w:tr>
+        <w:tc>
+          <w:p>
+            <w:pPr>
+              <w:pStyle w:val="Compact"/>
+              <w:jc w:val="left"/>
+            </w:pPr>
+            <w:r>
+              <w:t xml:space="preserve">tenure</w:t>
+            </w:r>
+          </w:p>
+        </w:tc>
+        <w:tc>
+          <w:p>
+            <w:pPr>
+              <w:pStyle w:val="Compact"/>
+              <w:jc w:val="right"/>
+            </w:pPr>
+            <w:r>
+              <w:t xml:space="preserve">0.533</w:t>
+            </w:r>
+          </w:p>
+        </w:tc>
+        <w:tc>
+          <w:p>
+            <w:pPr>
+              <w:pStyle w:val="Compact"/>
+              <w:jc w:val="right"/>
+            </w:pPr>
+            <w:r>
+              <w:t xml:space="preserve">0.231</w:t>
+            </w:r>
+          </w:p>
+        </w:tc>
+      </w:tr>
+      <w:tr>
+        <w:tc>
+          <w:p>
+            <w:pPr>
+              <w:pStyle w:val="Compact"/>
+              <w:jc w:val="left"/>
+            </w:pPr>
+            <w:r>
+              <w:t xml:space="preserve">space</w:t>
+            </w:r>
+          </w:p>
+        </w:tc>
+        <w:tc>
+          <w:p>
+            <w:pPr>
+              <w:pStyle w:val="Compact"/>
+              <w:jc w:val="right"/>
+            </w:pPr>
+            <w:r>
+              <w:t xml:space="preserve">0.183</w:t>
+            </w:r>
+          </w:p>
+        </w:tc>
+        <w:tc>
+          <w:p>
+            <w:pPr>
+              <w:pStyle w:val="Compact"/>
+              <w:jc w:val="right"/>
+            </w:pPr>
+            <w:r>
+              <w:t xml:space="preserve">0.146</w:t>
+            </w:r>
+          </w:p>
+        </w:tc>
+      </w:tr>
+      <w:tr>
+        <w:tc>
+          <w:p>
+            <w:pPr>
+              <w:pStyle w:val="Compact"/>
+              <w:jc w:val="left"/>
+            </w:pPr>
+            <w:r>
+              <w:t xml:space="preserve">band</w:t>
+            </w:r>
+          </w:p>
+        </w:tc>
+        <w:tc>
+          <w:p>
+            <w:pPr>
+              <w:pStyle w:val="Compact"/>
+              <w:jc w:val="right"/>
+            </w:pPr>
+            <w:r>
+              <w:t xml:space="preserve">0.589</w:t>
+            </w:r>
+          </w:p>
+        </w:tc>
+        <w:tc>
+          <w:p>
+            <w:pPr>
+              <w:pStyle w:val="Compact"/>
+              <w:jc w:val="right"/>
+            </w:pPr>
+            <w:r>
+              <w:t xml:space="preserve">0.195</w:t>
+            </w:r>
+          </w:p>
+        </w:tc>
+      </w:tr>
+    </w:tbl>
+    <w:p>
+      <w:pPr>
+        <w:pStyle w:val="Heading2"/>
+      </w:pPr>
+      <w:bookmarkStart w:id="31" w:name="results-by-simd-quintile-1"/>
+      <w:bookmarkEnd w:id="31"/>
+      <w:r>
+        <w:t xml:space="preserve">Results by SIMD quintile</w:t>
+      </w:r>
+    </w:p>
+    <w:p>
+      <w:r>
+        <w:t xml:space="preserve">Here are the diversity scores by SIMD quintile. The first plot presents the 'raw' results. In the second plot all values are presented as rank percentiles (i.e. 1 is highest rank, 0 lowest rank). In the third plot all values are converted to proportions using (x-min(x))/(max(x)-min(x))</w:t>
+      </w:r>
+    </w:p>
+    <w:p>
+      <w:pPr>
+        <w:pStyle w:val="SourceCode"/>
+      </w:pPr>
+      <w:r>
+        <w:rPr>
+          <w:rStyle w:val="VerbatimChar"/>
+        </w:rPr>
+        <w:t xml:space="preserve">## Joining by: "datazone"</w:t>
+      </w:r>
+    </w:p>
+    <w:p>
+      <w:pPr>
+        <w:pStyle w:val="SourceCode"/>
+      </w:pPr>
+      <w:r>
+        <w:rPr>
+          <w:rStyle w:val="VerbatimChar"/>
+        </w:rPr>
+        <w:t xml:space="preserve">## Warning: joining factors with different levels, coercing to character</w:t>
+      </w:r>
+      <w:r>
+        <w:br w:type="textWrapping"/>
+      </w:r>
+      <w:r>
+        <w:rPr>
+          <w:rStyle w:val="VerbatimChar"/>
+        </w:rPr>
+        <w:t xml:space="preserve">## vector</w:t>
+      </w:r>
+    </w:p>
+    <w:p>
+      <w:pPr>
+        <w:pStyle w:val="SourceCode"/>
+      </w:pPr>
+      <w:r>
+        <w:rPr>
+          <w:rStyle w:val="VerbatimChar"/>
+        </w:rPr>
+        <w:t xml:space="preserve">## Joining by: "datazone"</w:t>
+      </w:r>
+    </w:p>
+    <w:p>
+      <w:r>
+        <w:drawing>
+          <wp:inline>
+            <wp:extent cx="4610100" cy="3695700"/>
+            <wp:effectExtent b="0" l="0" r="0" t="0"/>
+            <wp:docPr descr="" id="1" name="Picture"/>
+            <a:graphic>
+              <a:graphicData uri="http://schemas.openxmlformats.org/drawingml/2006/picture">
+                <pic:pic>
+                  <pic:nvPicPr>
+                    <pic:cNvPr descr="ade_summary_stats_files/figure-docx/table_quintile_entropy-1.png" id="0" name="Picture"/>
+                    <pic:cNvPicPr>
+                      <a:picLocks noChangeArrowheads="1" noChangeAspect="1"/>
+                    </pic:cNvPicPr>
+                  </pic:nvPicPr>
+                  <pic:blipFill>
+                    <a:blip r:embed="rId32"/>
+                    <a:stretch>
+                      <a:fillRect/>
+                    </a:stretch>
+                  </pic:blipFill>
+                  <pic:spPr bwMode="auto">
+                    <a:xfrm>
+                      <a:off x="0" y="0"/>
+                      <a:ext cx="4610100" cy="3695700"/>
+                    </a:xfrm>
+                    <a:prstGeom prst="rect">
+                      <a:avLst/>
+                    </a:prstGeom>
+                    <a:noFill/>
+                    <a:ln w="9525">
+                      <a:noFill/>
+                      <a:headEnd/>
+                      <a:tailEnd/>
+                    </a:ln>
+                  </pic:spPr>
+                </pic:pic>
+              </a:graphicData>
+            </a:graphic>
+          </wp:inline>
+        </w:drawing>
+      </w:r>
+      <w:r>
+        <w:t xml:space="preserve"> </w:t>
+      </w:r>
+      <w:r>
+        <w:drawing>
+          <wp:inline>
+            <wp:extent cx="4610100" cy="3695700"/>
+            <wp:effectExtent b="0" l="0" r="0" t="0"/>
+            <wp:docPr descr="" id="1" name="Picture"/>
+            <a:graphic>
+              <a:graphicData uri="http://schemas.openxmlformats.org/drawingml/2006/picture">
+                <pic:pic>
+                  <pic:nvPicPr>
+                    <pic:cNvPr descr="ade_summary_stats_files/figure-docx/table_quintile_entropy-2.png" id="0" name="Picture"/>
+                    <pic:cNvPicPr>
+                      <a:picLocks noChangeArrowheads="1" noChangeAspect="1"/>
+                    </pic:cNvPicPr>
+                  </pic:nvPicPr>
+                  <pic:blipFill>
+                    <a:blip r:embed="rId33"/>
+                    <a:stretch>
+                      <a:fillRect/>
+                    </a:stretch>
+                  </pic:blipFill>
+                  <pic:spPr bwMode="auto">
+                    <a:xfrm>
+                      <a:off x="0" y="0"/>
+                      <a:ext cx="4610100" cy="3695700"/>
+                    </a:xfrm>
+                    <a:prstGeom prst="rect">
+                      <a:avLst/>
+                    </a:prstGeom>
+                    <a:noFill/>
+                    <a:ln w="9525">
+                      <a:noFill/>
+                      <a:headEnd/>
+                      <a:tailEnd/>
+                    </a:ln>
+                  </pic:spPr>
+                </pic:pic>
+              </a:graphicData>
+            </a:graphic>
+          </wp:inline>
+        </w:drawing>
+      </w:r>
+      <w:r>
+        <w:t xml:space="preserve"> </w:t>
+      </w:r>
+      <w:r>
+        <w:drawing>
+          <wp:inline>
+            <wp:extent cx="4610100" cy="3695700"/>
+            <wp:effectExtent b="0" l="0" r="0" t="0"/>
+            <wp:docPr descr="" id="1" name="Picture"/>
+            <a:graphic>
+              <a:graphicData uri="http://schemas.openxmlformats.org/drawingml/2006/picture">
+                <pic:pic>
+                  <pic:nvPicPr>
+                    <pic:cNvPr descr="ade_summary_stats_files/figure-docx/table_quintile_entropy-3.png" id="0" name="Picture"/>
+                    <pic:cNvPicPr>
+                      <a:picLocks noChangeArrowheads="1" noChangeAspect="1"/>
+                    </pic:cNvPicPr>
+                  </pic:nvPicPr>
+                  <pic:blipFill>
+                    <a:blip r:embed="rId34"/>
+                    <a:stretch>
+                      <a:fillRect/>
+                    </a:stretch>
+                  </pic:blipFill>
+                  <pic:spPr bwMode="auto">
+                    <a:xfrm>
+                      <a:off x="0" y="0"/>
+                      <a:ext cx="4610100" cy="3695700"/>
+                    </a:xfrm>
+                    <a:prstGeom prst="rect">
+                      <a:avLst/>
+                    </a:prstGeom>
+                    <a:noFill/>
+                    <a:ln w="9525">
+                      <a:noFill/>
+                      <a:headEnd/>
+                      <a:tailEnd/>
+                    </a:ln>
+                  </pic:spPr>
+                </pic:pic>
+              </a:graphicData>
+            </a:graphic>
+          </wp:inline>
+        </w:drawing>
+      </w:r>
+    </w:p>
+    <w:sectPr/>
   </w:body>
 </w:document>
 </file>
@@ -571,7 +2482,7 @@
 <file path=word/numbering.xml><?xml version="1.0" encoding="utf-8"?>
 <w:numbering xmlns:w="http://schemas.openxmlformats.org/wordprocessingml/2006/main">
   <w:abstractNum w:abstractNumId="0">
-    <w:nsid w:val="edf1cdf9"/>
+    <w:nsid w:val="e17f69ba"/>
     <w:multiLevelType w:val="multilevel"/>
     <w:lvl w:ilvl="0">
       <w:numFmt w:val="bullet"/>
@@ -651,8 +2562,92 @@
       </w:pPr>
     </w:lvl>
   </w:abstractNum>
+  <w:abstractNum w:abstractNumId="990">
+    <w:nsid w:val="f5a844c9"/>
+    <w:multiLevelType w:val="multilevel"/>
+    <w:lvl w:ilvl="0">
+      <w:numFmt w:val="bullet"/>
+      <w:lvlText w:val=" "/>
+      <w:lvlJc w:val="left"/>
+      <w:pPr>
+        <w:tabs>
+          <w:tab w:val="num" w:pos="0"/>
+        </w:tabs>
+        <w:ind w:left="480" w:hanging="480"/>
+      </w:pPr>
+    </w:lvl>
+    <w:lvl w:ilvl="1">
+      <w:numFmt w:val="bullet"/>
+      <w:lvlText w:val=" "/>
+      <w:lvlJc w:val="left"/>
+      <w:pPr>
+        <w:tabs>
+          <w:tab w:val="num" w:pos="720"/>
+        </w:tabs>
+        <w:ind w:left="1200" w:hanging="480"/>
+      </w:pPr>
+    </w:lvl>
+    <w:lvl w:ilvl="2">
+      <w:numFmt w:val="bullet"/>
+      <w:lvlText w:val=" "/>
+      <w:lvlJc w:val="left"/>
+      <w:pPr>
+        <w:tabs>
+          <w:tab w:val="num" w:pos="1440"/>
+        </w:tabs>
+        <w:ind w:left="1920" w:hanging="480"/>
+      </w:pPr>
+    </w:lvl>
+    <w:lvl w:ilvl="3">
+      <w:numFmt w:val="bullet"/>
+      <w:lvlText w:val=" "/>
+      <w:lvlJc w:val="left"/>
+      <w:pPr>
+        <w:tabs>
+          <w:tab w:val="num" w:pos="2160"/>
+        </w:tabs>
+        <w:ind w:left="2640" w:hanging="480"/>
+      </w:pPr>
+    </w:lvl>
+    <w:lvl w:ilvl="4">
+      <w:numFmt w:val="bullet"/>
+      <w:lvlText w:val=" "/>
+      <w:lvlJc w:val="left"/>
+      <w:pPr>
+        <w:tabs>
+          <w:tab w:val="num" w:pos="2880"/>
+        </w:tabs>
+        <w:ind w:left="3360" w:hanging="480"/>
+      </w:pPr>
+    </w:lvl>
+    <w:lvl w:ilvl="5">
+      <w:numFmt w:val="bullet"/>
+      <w:lvlText w:val=" "/>
+      <w:lvlJc w:val="left"/>
+      <w:pPr>
+        <w:tabs>
+          <w:tab w:val="num" w:pos="3600"/>
+        </w:tabs>
+        <w:ind w:left="4080" w:hanging="480"/>
+      </w:pPr>
+    </w:lvl>
+    <w:lvl w:ilvl="6">
+      <w:numFmt w:val="bullet"/>
+      <w:lvlText w:val=" "/>
+      <w:lvlJc w:val="left"/>
+      <w:pPr>
+        <w:tabs>
+          <w:tab w:val="num" w:pos="4320"/>
+        </w:tabs>
+        <w:ind w:left="4800" w:hanging="480"/>
+      </w:pPr>
+    </w:lvl>
+  </w:abstractNum>
   <w:num w:numId="1">
     <w:abstractNumId w:val="0"/>
+  </w:num>
+  <w:num w:numId="1000">
+    <w:abstractNumId w:val="990"/>
   </w:num>
 </w:numbering>
 </file>
@@ -710,8 +2705,24 @@
       <w:szCs w:val="36"/>
     </w:rPr>
   </w:style>
-  <w:style w:type="paragraph" w:styleId="Authors">
-    <w:name w:val="Authors"/>
+  <w:style w:type="paragraph" w:styleId="Subtitle">
+    <w:name w:val="Subtitle"/>
+    <w:basedOn w:val="Title"/>
+    <w:next w:val="Normal"/>
+    <w:qFormat/>
+    <w:pPr>
+      <w:keepNext/>
+      <w:keepLines/>
+      <w:spacing w:before="240" w:after="240"/>
+      <w:jc w:val="center"/>
+    </w:pPr>
+    <w:rPr>
+      <w:sz w:val="30"/>
+      <w:szCs w:val="30"/>
+    </w:rPr>
+  </w:style>
+  <w:style w:type="paragraph" w:styleId="Author">
+    <w:name w:val="Author"/>
     <w:next w:val="Normal"/>
     <w:qFormat/>
     <w:pPr>
@@ -729,6 +2740,29 @@
       <w:keepLines/>
       <w:jc w:val="center"/>
     </w:pPr>
+  </w:style>
+  <w:style w:type="paragraph" w:styleId="Abstract">
+    <w:name w:val="Abstract"/>
+    <w:basedOn w:val="Normal"/>
+    <w:next w:val="Normal"/>
+    <w:qFormat/>
+    <w:pPr>
+      <w:keepNext/>
+      <w:keepLines/>
+      <w:spacing w:before="300" w:after="300"/>
+    </w:pPr>
+    <w:rPr>
+      <w:sz w:val="20"/>
+      <w:szCs w:val="20"/>
+    </w:rPr>
+  </w:style>
+  <w:style w:type="paragraph" w:styleId="Bibliography">
+    <w:name w:val="Bibliography"/>
+    <w:basedOn w:val="Normal"/>
+    <w:next w:val="Bibliography"/>
+    <w:qFormat/>
+    <w:pPr/>
+    <w:rPr/>
   </w:style>
   <w:style w:type="paragraph" w:styleId="Heading1">
     <w:name w:val="Heading 1"/>
@@ -747,8 +2781,8 @@
       <w:b/>
       <w:bCs/>
       <w:color w:val="345A8A" w:themeColor="accent1" w:themeShade="B5"/>
-      <w:sz w:val="36"/>
-      <w:szCs w:val="36"/>
+      <w:sz w:val="32"/>
+      <w:szCs w:val="32"/>
     </w:rPr>
   </w:style>
   <w:style w:type="paragraph" w:styleId="Heading2">
@@ -957,6 +2991,112 @@
     <w:rPr>
       <w:color w:val="4F81BD" w:themeColor="accent1"/>
     </w:rPr>
+  </w:style>
+  <w:style w:type="paragraph" w:customStyle="1" w:styleId="SourceCode">
+    <w:name w:val="Source Code"/>
+    <w:basedOn w:val="Normal"/>
+    <w:link w:val="VerbatimChar"/>
+    <w:pPr>
+      <w:wordWrap w:val="off"/>
+    </w:pPr>
+  </w:style>
+  <w:style w:type="character" w:customStyle="1" w:styleId="KeywordTok">
+    <w:name w:val="KeywordTok"/>
+    <w:basedOn w:val="VerbatimChar"/>
+    <w:rPr>
+      <w:color w:val="007020"/>
+      <w:b/>
+    </w:rPr>
+  </w:style>
+  <w:style w:type="character" w:customStyle="1" w:styleId="DataTypeTok">
+    <w:name w:val="DataTypeTok"/>
+    <w:basedOn w:val="VerbatimChar"/>
+    <w:rPr>
+      <w:color w:val="902000"/>
+    </w:rPr>
+  </w:style>
+  <w:style w:type="character" w:customStyle="1" w:styleId="DecValTok">
+    <w:name w:val="DecValTok"/>
+    <w:basedOn w:val="VerbatimChar"/>
+    <w:rPr>
+      <w:color w:val="40a070"/>
+    </w:rPr>
+  </w:style>
+  <w:style w:type="character" w:customStyle="1" w:styleId="BaseNTok">
+    <w:name w:val="BaseNTok"/>
+    <w:basedOn w:val="VerbatimChar"/>
+    <w:rPr>
+      <w:color w:val="40a070"/>
+    </w:rPr>
+  </w:style>
+  <w:style w:type="character" w:customStyle="1" w:styleId="FloatTok">
+    <w:name w:val="FloatTok"/>
+    <w:basedOn w:val="VerbatimChar"/>
+    <w:rPr>
+      <w:color w:val="40a070"/>
+    </w:rPr>
+  </w:style>
+  <w:style w:type="character" w:customStyle="1" w:styleId="CharTok">
+    <w:name w:val="CharTok"/>
+    <w:basedOn w:val="VerbatimChar"/>
+    <w:rPr>
+      <w:color w:val="4070a0"/>
+    </w:rPr>
+  </w:style>
+  <w:style w:type="character" w:customStyle="1" w:styleId="StringTok">
+    <w:name w:val="StringTok"/>
+    <w:basedOn w:val="VerbatimChar"/>
+    <w:rPr>
+      <w:color w:val="4070a0"/>
+    </w:rPr>
+  </w:style>
+  <w:style w:type="character" w:customStyle="1" w:styleId="CommentTok">
+    <w:name w:val="CommentTok"/>
+    <w:basedOn w:val="VerbatimChar"/>
+    <w:rPr>
+      <w:color w:val="60a0b0"/>
+      <w:i/>
+    </w:rPr>
+  </w:style>
+  <w:style w:type="character" w:customStyle="1" w:styleId="OtherTok">
+    <w:name w:val="OtherTok"/>
+    <w:basedOn w:val="VerbatimChar"/>
+    <w:rPr>
+      <w:color w:val="007020"/>
+    </w:rPr>
+  </w:style>
+  <w:style w:type="character" w:customStyle="1" w:styleId="AlertTok">
+    <w:name w:val="AlertTok"/>
+    <w:basedOn w:val="VerbatimChar"/>
+    <w:rPr>
+      <w:color w:val="ff0000"/>
+      <w:b/>
+    </w:rPr>
+  </w:style>
+  <w:style w:type="character" w:customStyle="1" w:styleId="FunctionTok">
+    <w:name w:val="FunctionTok"/>
+    <w:basedOn w:val="VerbatimChar"/>
+    <w:rPr>
+      <w:color w:val="06287e"/>
+    </w:rPr>
+  </w:style>
+  <w:style w:type="character" w:customStyle="1" w:styleId="RegionMarkerTok">
+    <w:name w:val="RegionMarkerTok"/>
+    <w:basedOn w:val="VerbatimChar"/>
+    <w:rPr/>
+  </w:style>
+  <w:style w:type="character" w:customStyle="1" w:styleId="ErrorTok">
+    <w:name w:val="ErrorTok"/>
+    <w:basedOn w:val="VerbatimChar"/>
+    <w:rPr>
+      <w:color w:val="ff0000"/>
+      <w:b/>
+    </w:rPr>
+  </w:style>
+  <w:style w:type="character" w:customStyle="1" w:styleId="NormalTok">
+    <w:name w:val="NormalTok"/>
+    <w:basedOn w:val="VerbatimChar"/>
+    <w:rPr/>
   </w:style>
   <w:style w:type="paragraph" w:customStyle="1" w:styleId="SourceCode">
     <w:name w:val="Source Code"/>

</xml_diff>

<commit_message>
add shapefiles and map scripts using spplot
</commit_message>
<xml_diff>
--- a/markdown/ade_summary_stats.docx
+++ b/markdown/ade_summary_stats.docx
@@ -72,9 +72,19 @@
       <w:pPr>
         <w:pStyle w:val="Heading1"/>
       </w:pPr>
-      <w:bookmarkStart w:id="21" w:name="request-from-ade"/>
+      <w:bookmarkStart w:id="21" w:name="table-of-contents"/>
       <w:bookmarkEnd w:id="21"/>
       <w:r>
+        <w:t xml:space="preserve">Table of contents</w:t>
+      </w:r>
+    </w:p>
+    <w:p>
+      <w:pPr>
+        <w:pStyle w:val="Heading1"/>
+      </w:pPr>
+      <w:bookmarkStart w:id="22" w:name="request-from-ade"/>
+      <w:bookmarkEnd w:id="22"/>
+      <w:r>
         <w:t xml:space="preserve">Request from Ade</w:t>
       </w:r>
     </w:p>
@@ -97,8 +107,8 @@
       <w:pPr>
         <w:pStyle w:val="Heading1"/>
       </w:pPr>
-      <w:bookmarkStart w:id="22" w:name="mean-and-sds-for-diversity-scores"/>
-      <w:bookmarkEnd w:id="22"/>
+      <w:bookmarkStart w:id="23" w:name="mean-and-sds-for-diversity-scores"/>
+      <w:bookmarkEnd w:id="23"/>
       <w:r>
         <w:t xml:space="preserve">Mean and SDs for diversity scores</w:t>
       </w:r>
@@ -107,8 +117,8 @@
       <w:pPr>
         <w:pStyle w:val="Heading2"/>
       </w:pPr>
-      <w:bookmarkStart w:id="23" w:name="mean-and-sd-of-raw-results"/>
-      <w:bookmarkEnd w:id="23"/>
+      <w:bookmarkStart w:id="24" w:name="mean-and-sd-of-raw-results"/>
+      <w:bookmarkEnd w:id="24"/>
       <w:r>
         <w:t xml:space="preserve">Mean and SD of raw results</w:t>
       </w:r>
@@ -122,6 +132,7 @@
       <w:tblPr>
         <w:tblStyle w:val="TableNormal"/>
         <w:tblW w:type="pct" w:w="0.0"/>
+        <w:tblCaption w:val="Raw values"/>
       </w:tblPr>
       <w:tblGrid/>
       <w:tr>
@@ -423,10 +434,19 @@
         </w:tc>
       </w:tr>
     </w:tbl>
+    <w:p>
+      <w:pPr>
+        <w:pStyle w:val="TableCaption"/>
+      </w:pPr>
+      <w:r>
+        <w:t xml:space="preserve">Raw values</w:t>
+      </w:r>
+    </w:p>
     <w:tbl>
       <w:tblPr>
         <w:tblStyle w:val="TableNormal"/>
         <w:tblW w:type="pct" w:w="0.0"/>
+        <w:tblCaption w:val="Percentile rank"/>
       </w:tblPr>
       <w:tblGrid/>
       <w:tr>
@@ -728,10 +748,19 @@
         </w:tc>
       </w:tr>
     </w:tbl>
+    <w:p>
+      <w:pPr>
+        <w:pStyle w:val="TableCaption"/>
+      </w:pPr>
+      <w:r>
+        <w:t xml:space="preserve">Percentile rank</w:t>
+      </w:r>
+    </w:p>
     <w:tbl>
       <w:tblPr>
         <w:tblStyle w:val="TableNormal"/>
         <w:tblW w:type="pct" w:w="0.0"/>
+        <w:tblCaption w:val="(x-min(x))/(max(x)-min(x))"/>
       </w:tblPr>
       <w:tblGrid/>
       <w:tr>
@@ -1035,10 +1064,18 @@
     </w:tbl>
     <w:p>
       <w:pPr>
+        <w:pStyle w:val="TableCaption"/>
+      </w:pPr>
+      <w:r>
+        <w:t xml:space="preserve">(x-min(x))/(max(x)-min(x))</w:t>
+      </w:r>
+    </w:p>
+    <w:p>
+      <w:pPr>
         <w:pStyle w:val="Heading2"/>
       </w:pPr>
-      <w:bookmarkStart w:id="24" w:name="results-by-simd-quintile"/>
-      <w:bookmarkEnd w:id="24"/>
+      <w:bookmarkStart w:id="25" w:name="results-by-simd-quintile"/>
+      <w:bookmarkEnd w:id="25"/>
       <w:r>
         <w:t xml:space="preserve">Results by SIMD quintile</w:t>
       </w:r>
@@ -1102,51 +1139,6 @@
                 <pic:pic>
                   <pic:nvPicPr>
                     <pic:cNvPr descr="ade_summary_stats_files/figure-docx/table_quintile-1.png" id="0" name="Picture"/>
-                    <pic:cNvPicPr>
-                      <a:picLocks noChangeArrowheads="1" noChangeAspect="1"/>
-                    </pic:cNvPicPr>
-                  </pic:nvPicPr>
-                  <pic:blipFill>
-                    <a:blip r:embed="rId25"/>
-                    <a:stretch>
-                      <a:fillRect/>
-                    </a:stretch>
-                  </pic:blipFill>
-                  <pic:spPr bwMode="auto">
-                    <a:xfrm>
-                      <a:off x="0" y="0"/>
-                      <a:ext cx="4610100" cy="3695700"/>
-                    </a:xfrm>
-                    <a:prstGeom prst="rect">
-                      <a:avLst/>
-                    </a:prstGeom>
-                    <a:noFill/>
-                    <a:ln w="9525">
-                      <a:noFill/>
-                      <a:headEnd/>
-                      <a:tailEnd/>
-                    </a:ln>
-                  </pic:spPr>
-                </pic:pic>
-              </a:graphicData>
-            </a:graphic>
-          </wp:inline>
-        </w:drawing>
-      </w:r>
-      <w:r>
-        <w:t xml:space="preserve"> </w:t>
-      </w:r>
-      <w:r>
-        <w:drawing>
-          <wp:inline>
-            <wp:extent cx="4610100" cy="3695700"/>
-            <wp:effectExtent b="0" l="0" r="0" t="0"/>
-            <wp:docPr descr="" id="1" name="Picture"/>
-            <a:graphic>
-              <a:graphicData uri="http://schemas.openxmlformats.org/drawingml/2006/picture">
-                <pic:pic>
-                  <pic:nvPicPr>
-                    <pic:cNvPr descr="ade_summary_stats_files/figure-docx/table_quintile-2.png" id="0" name="Picture"/>
                     <pic:cNvPicPr>
                       <a:picLocks noChangeArrowheads="1" noChangeAspect="1"/>
                     </pic:cNvPicPr>
@@ -1191,7 +1183,7 @@
               <a:graphicData uri="http://schemas.openxmlformats.org/drawingml/2006/picture">
                 <pic:pic>
                   <pic:nvPicPr>
-                    <pic:cNvPr descr="ade_summary_stats_files/figure-docx/table_quintile-3.png" id="0" name="Picture"/>
+                    <pic:cNvPr descr="ade_summary_stats_files/figure-docx/table_quintile-2.png" id="0" name="Picture"/>
                     <pic:cNvPicPr>
                       <a:picLocks noChangeArrowheads="1" noChangeAspect="1"/>
                     </pic:cNvPicPr>
@@ -1223,1120 +1215,9 @@
           </wp:inline>
         </w:drawing>
       </w:r>
-    </w:p>
-    <w:p>
-      <w:pPr>
-        <w:pStyle w:val="Heading1"/>
-      </w:pPr>
-      <w:bookmarkStart w:id="28" w:name="entropy-scores"/>
-      <w:bookmarkEnd w:id="28"/>
-      <w:r>
-        <w:t xml:space="preserve">Entropy scores</w:t>
-      </w:r>
-    </w:p>
-    <w:p>
-      <w:r>
-        <w:t xml:space="preserve">As above, but using entropy scores</w:t>
-      </w:r>
-    </w:p>
-    <w:p>
-      <w:pPr>
-        <w:pStyle w:val="SourceCode"/>
-      </w:pPr>
-      <w:r>
-        <w:rPr>
-          <w:rStyle w:val="VerbatimChar"/>
-        </w:rPr>
-        <w:t xml:space="preserve">## Warning: joining factors with different levels, coercing to character</w:t>
-      </w:r>
-      <w:r>
-        <w:br w:type="textWrapping"/>
-      </w:r>
-      <w:r>
-        <w:rPr>
-          <w:rStyle w:val="VerbatimChar"/>
-        </w:rPr>
-        <w:t xml:space="preserve">## vector</w:t>
-      </w:r>
-    </w:p>
-    <w:p>
-      <w:pPr>
-        <w:pStyle w:val="SourceCode"/>
-      </w:pPr>
-      <w:r>
-        <w:rPr>
-          <w:rStyle w:val="VerbatimChar"/>
-        </w:rPr>
-        <w:t xml:space="preserve">## Warning: joining character vector and factor, coercing into character</w:t>
-      </w:r>
-      <w:r>
-        <w:br w:type="textWrapping"/>
-      </w:r>
-      <w:r>
-        <w:rPr>
-          <w:rStyle w:val="VerbatimChar"/>
-        </w:rPr>
-        <w:t xml:space="preserve">## vector</w:t>
-      </w:r>
-    </w:p>
-    <w:p>
-      <w:pPr>
-        <w:pStyle w:val="SourceCode"/>
-      </w:pPr>
-      <w:r>
-        <w:rPr>
-          <w:rStyle w:val="VerbatimChar"/>
-        </w:rPr>
-        <w:t xml:space="preserve">## Warning: joining character vector and factor, coercing into character</w:t>
-      </w:r>
-      <w:r>
-        <w:br w:type="textWrapping"/>
-      </w:r>
-      <w:r>
-        <w:rPr>
-          <w:rStyle w:val="VerbatimChar"/>
-        </w:rPr>
-        <w:t xml:space="preserve">## vector</w:t>
-      </w:r>
-    </w:p>
-    <w:p>
-      <w:pPr>
-        <w:pStyle w:val="SourceCode"/>
-      </w:pPr>
-      <w:r>
-        <w:rPr>
-          <w:rStyle w:val="VerbatimChar"/>
-        </w:rPr>
-        <w:t xml:space="preserve">## Warning: joining character vector and factor, coercing into character</w:t>
-      </w:r>
-      <w:r>
-        <w:br w:type="textWrapping"/>
-      </w:r>
-      <w:r>
-        <w:rPr>
-          <w:rStyle w:val="VerbatimChar"/>
-        </w:rPr>
-        <w:t xml:space="preserve">## vector</w:t>
-      </w:r>
-    </w:p>
-    <w:p>
-      <w:pPr>
-        <w:pStyle w:val="SourceCode"/>
-      </w:pPr>
-      <w:r>
-        <w:rPr>
-          <w:rStyle w:val="VerbatimChar"/>
-        </w:rPr>
-        <w:t xml:space="preserve">## Warning: joining character vector and factor, coercing into character</w:t>
-      </w:r>
-      <w:r>
-        <w:br w:type="textWrapping"/>
-      </w:r>
-      <w:r>
-        <w:rPr>
-          <w:rStyle w:val="VerbatimChar"/>
-        </w:rPr>
-        <w:t xml:space="preserve">## vector</w:t>
-      </w:r>
-    </w:p>
-    <w:p>
-      <w:pPr>
-        <w:pStyle w:val="Heading2"/>
-      </w:pPr>
-      <w:bookmarkStart w:id="29" w:name="mean-and-sd-entropy-scores"/>
-      <w:bookmarkEnd w:id="29"/>
-      <w:r>
-        <w:t xml:space="preserve">Mean and SD (Entropy scores)</w:t>
-      </w:r>
-    </w:p>
-    <w:p>
-      <w:pPr>
-        <w:pStyle w:val="Heading2"/>
-      </w:pPr>
-      <w:bookmarkStart w:id="30" w:name="mean-and-sd-of-raw-results-1"/>
-      <w:bookmarkEnd w:id="30"/>
-      <w:r>
-        <w:t xml:space="preserve">Mean and SD of raw results</w:t>
-      </w:r>
-    </w:p>
-    <w:p>
-      <w:r>
-        <w:t xml:space="preserve">The following shows the means and sds for each diversity type. The first table shows the raw scores; the second shows each after being converted to a percentile rank.</w:t>
-      </w:r>
-    </w:p>
-    <w:tbl>
-      <w:tblPr>
-        <w:tblStyle w:val="TableNormal"/>
-        <w:tblW w:type="pct" w:w="0.0"/>
-      </w:tblPr>
-      <w:tblGrid/>
-      <w:tr>
-        <w:tc>
-          <w:tcPr>
-            <w:tcBorders>
-              <w:bottom w:val="single"/>
-            </w:tcBorders>
-            <w:vAlign w:val="bottom"/>
-          </w:tcPr>
-          <w:p>
-            <w:pPr>
-              <w:pStyle w:val="Compact"/>
-              <w:jc w:val="left"/>
-            </w:pPr>
-            <w:r>
-              <w:t xml:space="preserve">type</w:t>
-            </w:r>
-          </w:p>
-        </w:tc>
-        <w:tc>
-          <w:tcPr>
-            <w:tcBorders>
-              <w:bottom w:val="single"/>
-            </w:tcBorders>
-            <w:vAlign w:val="bottom"/>
-          </w:tcPr>
-          <w:p>
-            <w:pPr>
-              <w:pStyle w:val="Compact"/>
-              <w:jc w:val="right"/>
-            </w:pPr>
-            <w:r>
-              <w:t xml:space="preserve">mean</w:t>
-            </w:r>
-          </w:p>
-        </w:tc>
-        <w:tc>
-          <w:tcPr>
-            <w:tcBorders>
-              <w:bottom w:val="single"/>
-            </w:tcBorders>
-            <w:vAlign w:val="bottom"/>
-          </w:tcPr>
-          <w:p>
-            <w:pPr>
-              <w:pStyle w:val="Compact"/>
-              <w:jc w:val="right"/>
-            </w:pPr>
-            <w:r>
-              <w:t xml:space="preserve">sd</w:t>
-            </w:r>
-          </w:p>
-        </w:tc>
-      </w:tr>
-      <w:tr>
-        <w:tc>
-          <w:p>
-            <w:pPr>
-              <w:pStyle w:val="Compact"/>
-              <w:jc w:val="left"/>
-            </w:pPr>
-            <w:r>
-              <w:t xml:space="preserve">demographic</w:t>
-            </w:r>
-          </w:p>
-        </w:tc>
-        <w:tc>
-          <w:p>
-            <w:pPr>
-              <w:pStyle w:val="Compact"/>
-              <w:jc w:val="right"/>
-            </w:pPr>
-            <w:r>
-              <w:t xml:space="preserve">0.186</w:t>
-            </w:r>
-          </w:p>
-        </w:tc>
-        <w:tc>
-          <w:p>
-            <w:pPr>
-              <w:pStyle w:val="Compact"/>
-              <w:jc w:val="right"/>
-            </w:pPr>
-            <w:r>
-              <w:t xml:space="preserve">0.006</w:t>
-            </w:r>
-          </w:p>
-        </w:tc>
-      </w:tr>
-      <w:tr>
-        <w:tc>
-          <w:p>
-            <w:pPr>
-              <w:pStyle w:val="Compact"/>
-              <w:jc w:val="left"/>
-            </w:pPr>
-            <w:r>
-              <w:t xml:space="preserve">dtype</w:t>
-            </w:r>
-          </w:p>
-        </w:tc>
-        <w:tc>
-          <w:p>
-            <w:pPr>
-              <w:pStyle w:val="Compact"/>
-              <w:jc w:val="right"/>
-            </w:pPr>
-            <w:r>
-              <w:t xml:space="preserve">0.168</w:t>
-            </w:r>
-          </w:p>
-        </w:tc>
-        <w:tc>
-          <w:p>
-            <w:pPr>
-              <w:pStyle w:val="Compact"/>
-              <w:jc w:val="right"/>
-            </w:pPr>
-            <w:r>
-              <w:t xml:space="preserve">0.078</w:t>
-            </w:r>
-          </w:p>
-        </w:tc>
-      </w:tr>
-      <w:tr>
-        <w:tc>
-          <w:p>
-            <w:pPr>
-              <w:pStyle w:val="Compact"/>
-              <w:jc w:val="left"/>
-            </w:pPr>
-            <w:r>
-              <w:t xml:space="preserve">ethnicity</w:t>
-            </w:r>
-          </w:p>
-        </w:tc>
-        <w:tc>
-          <w:p>
-            <w:pPr>
-              <w:pStyle w:val="Compact"/>
-              <w:jc w:val="right"/>
-            </w:pPr>
-            <w:r>
-              <w:t xml:space="preserve">0.074</w:t>
-            </w:r>
-          </w:p>
-        </w:tc>
-        <w:tc>
-          <w:p>
-            <w:pPr>
-              <w:pStyle w:val="Compact"/>
-              <w:jc w:val="right"/>
-            </w:pPr>
-            <w:r>
-              <w:t xml:space="preserve">0.041</w:t>
-            </w:r>
-          </w:p>
-        </w:tc>
-      </w:tr>
-      <w:tr>
-        <w:tc>
-          <w:p>
-            <w:pPr>
-              <w:pStyle w:val="Compact"/>
-              <w:jc w:val="left"/>
-            </w:pPr>
-            <w:r>
-              <w:t xml:space="preserve">sec</w:t>
-            </w:r>
-          </w:p>
-        </w:tc>
-        <w:tc>
-          <w:p>
-            <w:pPr>
-              <w:pStyle w:val="Compact"/>
-              <w:jc w:val="right"/>
-            </w:pPr>
-            <w:r>
-              <w:t xml:space="preserve">0.252</w:t>
-            </w:r>
-          </w:p>
-        </w:tc>
-        <w:tc>
-          <w:p>
-            <w:pPr>
-              <w:pStyle w:val="Compact"/>
-              <w:jc w:val="right"/>
-            </w:pPr>
-            <w:r>
-              <w:t xml:space="preserve">0.012</w:t>
-            </w:r>
-          </w:p>
-        </w:tc>
-      </w:tr>
-      <w:tr>
-        <w:tc>
-          <w:p>
-            <w:pPr>
-              <w:pStyle w:val="Compact"/>
-              <w:jc w:val="left"/>
-            </w:pPr>
-            <w:r>
-              <w:t xml:space="preserve">tenure</w:t>
-            </w:r>
-          </w:p>
-        </w:tc>
-        <w:tc>
-          <w:p>
-            <w:pPr>
-              <w:pStyle w:val="Compact"/>
-              <w:jc w:val="right"/>
-            </w:pPr>
-            <w:r>
-              <w:t xml:space="preserve">0.198</w:t>
-            </w:r>
-          </w:p>
-        </w:tc>
-        <w:tc>
-          <w:p>
-            <w:pPr>
-              <w:pStyle w:val="Compact"/>
-              <w:jc w:val="right"/>
-            </w:pPr>
-            <w:r>
-              <w:t xml:space="preserve">0.083</w:t>
-            </w:r>
-          </w:p>
-        </w:tc>
-      </w:tr>
-      <w:tr>
-        <w:tc>
-          <w:p>
-            <w:pPr>
-              <w:pStyle w:val="Compact"/>
-              <w:jc w:val="left"/>
-            </w:pPr>
-            <w:r>
-              <w:t xml:space="preserve">space</w:t>
-            </w:r>
-          </w:p>
-        </w:tc>
-        <w:tc>
-          <w:p>
-            <w:pPr>
-              <w:pStyle w:val="Compact"/>
-              <w:jc w:val="right"/>
-            </w:pPr>
-            <w:r>
-              <w:t xml:space="preserve">0.047</w:t>
-            </w:r>
-          </w:p>
-        </w:tc>
-        <w:tc>
-          <w:p>
-            <w:pPr>
-              <w:pStyle w:val="Compact"/>
-              <w:jc w:val="right"/>
-            </w:pPr>
-            <w:r>
-              <w:t xml:space="preserve">0.034</w:t>
-            </w:r>
-          </w:p>
-        </w:tc>
-      </w:tr>
-      <w:tr>
-        <w:tc>
-          <w:p>
-            <w:pPr>
-              <w:pStyle w:val="Compact"/>
-              <w:jc w:val="left"/>
-            </w:pPr>
-            <w:r>
-              <w:t xml:space="preserve">band</w:t>
-            </w:r>
-          </w:p>
-        </w:tc>
-        <w:tc>
-          <w:p>
-            <w:pPr>
-              <w:pStyle w:val="Compact"/>
-              <w:jc w:val="right"/>
-            </w:pPr>
-            <w:r>
-              <w:t xml:space="preserve">0.150</w:t>
-            </w:r>
-          </w:p>
-        </w:tc>
-        <w:tc>
-          <w:p>
-            <w:pPr>
-              <w:pStyle w:val="Compact"/>
-              <w:jc w:val="right"/>
-            </w:pPr>
-            <w:r>
-              <w:t xml:space="preserve">0.048</w:t>
-            </w:r>
-          </w:p>
-        </w:tc>
-      </w:tr>
-    </w:tbl>
-    <w:tbl>
-      <w:tblPr>
-        <w:tblStyle w:val="TableNormal"/>
-        <w:tblW w:type="pct" w:w="0.0"/>
-      </w:tblPr>
-      <w:tblGrid/>
-      <w:tr>
-        <w:tc>
-          <w:tcPr>
-            <w:tcBorders>
-              <w:bottom w:val="single"/>
-            </w:tcBorders>
-            <w:vAlign w:val="bottom"/>
-          </w:tcPr>
-          <w:p>
-            <w:pPr>
-              <w:pStyle w:val="Compact"/>
-              <w:jc w:val="left"/>
-            </w:pPr>
-            <w:r>
-              <w:t xml:space="preserve">type</w:t>
-            </w:r>
-          </w:p>
-        </w:tc>
-        <w:tc>
-          <w:tcPr>
-            <w:tcBorders>
-              <w:bottom w:val="single"/>
-            </w:tcBorders>
-            <w:vAlign w:val="bottom"/>
-          </w:tcPr>
-          <w:p>
-            <w:pPr>
-              <w:pStyle w:val="Compact"/>
-              <w:jc w:val="right"/>
-            </w:pPr>
-            <w:r>
-              <w:t xml:space="preserve">mean</w:t>
-            </w:r>
-          </w:p>
-        </w:tc>
-        <w:tc>
-          <w:tcPr>
-            <w:tcBorders>
-              <w:bottom w:val="single"/>
-            </w:tcBorders>
-            <w:vAlign w:val="bottom"/>
-          </w:tcPr>
-          <w:p>
-            <w:pPr>
-              <w:pStyle w:val="Compact"/>
-              <w:jc w:val="right"/>
-            </w:pPr>
-            <w:r>
-              <w:t xml:space="preserve">sd</w:t>
-            </w:r>
-          </w:p>
-        </w:tc>
-      </w:tr>
-      <w:tr>
-        <w:tc>
-          <w:p>
-            <w:pPr>
-              <w:pStyle w:val="Compact"/>
-              <w:jc w:val="left"/>
-            </w:pPr>
-            <w:r>
-              <w:t xml:space="preserve">demographic</w:t>
-            </w:r>
-          </w:p>
-        </w:tc>
-        <w:tc>
-          <w:p>
-            <w:pPr>
-              <w:pStyle w:val="Compact"/>
-              <w:jc w:val="right"/>
-            </w:pPr>
-            <w:r>
-              <w:t xml:space="preserve">0.5</w:t>
-            </w:r>
-          </w:p>
-        </w:tc>
-        <w:tc>
-          <w:p>
-            <w:pPr>
-              <w:pStyle w:val="Compact"/>
-              <w:jc w:val="right"/>
-            </w:pPr>
-            <w:r>
-              <w:t xml:space="preserve">0.289</w:t>
-            </w:r>
-          </w:p>
-        </w:tc>
-      </w:tr>
-      <w:tr>
-        <w:tc>
-          <w:p>
-            <w:pPr>
-              <w:pStyle w:val="Compact"/>
-              <w:jc w:val="left"/>
-            </w:pPr>
-            <w:r>
-              <w:t xml:space="preserve">dtype</w:t>
-            </w:r>
-          </w:p>
-        </w:tc>
-        <w:tc>
-          <w:p>
-            <w:pPr>
-              <w:pStyle w:val="Compact"/>
-              <w:jc w:val="right"/>
-            </w:pPr>
-            <w:r>
-              <w:t xml:space="preserve">0.5</w:t>
-            </w:r>
-          </w:p>
-        </w:tc>
-        <w:tc>
-          <w:p>
-            <w:pPr>
-              <w:pStyle w:val="Compact"/>
-              <w:jc w:val="right"/>
-            </w:pPr>
-            <w:r>
-              <w:t xml:space="preserve">0.289</w:t>
-            </w:r>
-          </w:p>
-        </w:tc>
-      </w:tr>
-      <w:tr>
-        <w:tc>
-          <w:p>
-            <w:pPr>
-              <w:pStyle w:val="Compact"/>
-              <w:jc w:val="left"/>
-            </w:pPr>
-            <w:r>
-              <w:t xml:space="preserve">ethnicity</w:t>
-            </w:r>
-          </w:p>
-        </w:tc>
-        <w:tc>
-          <w:p>
-            <w:pPr>
-              <w:pStyle w:val="Compact"/>
-              <w:jc w:val="right"/>
-            </w:pPr>
-            <w:r>
-              <w:t xml:space="preserve">0.5</w:t>
-            </w:r>
-          </w:p>
-        </w:tc>
-        <w:tc>
-          <w:p>
-            <w:pPr>
-              <w:pStyle w:val="Compact"/>
-              <w:jc w:val="right"/>
-            </w:pPr>
-            <w:r>
-              <w:t xml:space="preserve">0.289</w:t>
-            </w:r>
-          </w:p>
-        </w:tc>
-      </w:tr>
-      <w:tr>
-        <w:tc>
-          <w:p>
-            <w:pPr>
-              <w:pStyle w:val="Compact"/>
-              <w:jc w:val="left"/>
-            </w:pPr>
-            <w:r>
-              <w:t xml:space="preserve">sec</w:t>
-            </w:r>
-          </w:p>
-        </w:tc>
-        <w:tc>
-          <w:p>
-            <w:pPr>
-              <w:pStyle w:val="Compact"/>
-              <w:jc w:val="right"/>
-            </w:pPr>
-            <w:r>
-              <w:t xml:space="preserve">0.5</w:t>
-            </w:r>
-          </w:p>
-        </w:tc>
-        <w:tc>
-          <w:p>
-            <w:pPr>
-              <w:pStyle w:val="Compact"/>
-              <w:jc w:val="right"/>
-            </w:pPr>
-            <w:r>
-              <w:t xml:space="preserve">0.289</w:t>
-            </w:r>
-          </w:p>
-        </w:tc>
-      </w:tr>
-      <w:tr>
-        <w:tc>
-          <w:p>
-            <w:pPr>
-              <w:pStyle w:val="Compact"/>
-              <w:jc w:val="left"/>
-            </w:pPr>
-            <w:r>
-              <w:t xml:space="preserve">tenure</w:t>
-            </w:r>
-          </w:p>
-        </w:tc>
-        <w:tc>
-          <w:p>
-            <w:pPr>
-              <w:pStyle w:val="Compact"/>
-              <w:jc w:val="right"/>
-            </w:pPr>
-            <w:r>
-              <w:t xml:space="preserve">0.5</w:t>
-            </w:r>
-          </w:p>
-        </w:tc>
-        <w:tc>
-          <w:p>
-            <w:pPr>
-              <w:pStyle w:val="Compact"/>
-              <w:jc w:val="right"/>
-            </w:pPr>
-            <w:r>
-              <w:t xml:space="preserve">0.289</w:t>
-            </w:r>
-          </w:p>
-        </w:tc>
-      </w:tr>
-      <w:tr>
-        <w:tc>
-          <w:p>
-            <w:pPr>
-              <w:pStyle w:val="Compact"/>
-              <w:jc w:val="left"/>
-            </w:pPr>
-            <w:r>
-              <w:t xml:space="preserve">space</w:t>
-            </w:r>
-          </w:p>
-        </w:tc>
-        <w:tc>
-          <w:p>
-            <w:pPr>
-              <w:pStyle w:val="Compact"/>
-              <w:jc w:val="right"/>
-            </w:pPr>
-            <w:r>
-              <w:t xml:space="preserve">0.5</w:t>
-            </w:r>
-          </w:p>
-        </w:tc>
-        <w:tc>
-          <w:p>
-            <w:pPr>
-              <w:pStyle w:val="Compact"/>
-              <w:jc w:val="right"/>
-            </w:pPr>
-            <w:r>
-              <w:t xml:space="preserve">0.289</w:t>
-            </w:r>
-          </w:p>
-        </w:tc>
-      </w:tr>
-      <w:tr>
-        <w:tc>
-          <w:p>
-            <w:pPr>
-              <w:pStyle w:val="Compact"/>
-              <w:jc w:val="left"/>
-            </w:pPr>
-            <w:r>
-              <w:t xml:space="preserve">band</w:t>
-            </w:r>
-          </w:p>
-        </w:tc>
-        <w:tc>
-          <w:p>
-            <w:pPr>
-              <w:pStyle w:val="Compact"/>
-              <w:jc w:val="right"/>
-            </w:pPr>
-            <w:r>
-              <w:t xml:space="preserve">0.5</w:t>
-            </w:r>
-          </w:p>
-        </w:tc>
-        <w:tc>
-          <w:p>
-            <w:pPr>
-              <w:pStyle w:val="Compact"/>
-              <w:jc w:val="right"/>
-            </w:pPr>
-            <w:r>
-              <w:t xml:space="preserve">0.289</w:t>
-            </w:r>
-          </w:p>
-        </w:tc>
-      </w:tr>
-    </w:tbl>
-    <w:tbl>
-      <w:tblPr>
-        <w:tblStyle w:val="TableNormal"/>
-        <w:tblW w:type="pct" w:w="0.0"/>
-      </w:tblPr>
-      <w:tblGrid/>
-      <w:tr>
-        <w:tc>
-          <w:tcPr>
-            <w:tcBorders>
-              <w:bottom w:val="single"/>
-            </w:tcBorders>
-            <w:vAlign w:val="bottom"/>
-          </w:tcPr>
-          <w:p>
-            <w:pPr>
-              <w:pStyle w:val="Compact"/>
-              <w:jc w:val="left"/>
-            </w:pPr>
-            <w:r>
-              <w:t xml:space="preserve">type</w:t>
-            </w:r>
-          </w:p>
-        </w:tc>
-        <w:tc>
-          <w:tcPr>
-            <w:tcBorders>
-              <w:bottom w:val="single"/>
-            </w:tcBorders>
-            <w:vAlign w:val="bottom"/>
-          </w:tcPr>
-          <w:p>
-            <w:pPr>
-              <w:pStyle w:val="Compact"/>
-              <w:jc w:val="right"/>
-            </w:pPr>
-            <w:r>
-              <w:t xml:space="preserve">mean</w:t>
-            </w:r>
-          </w:p>
-        </w:tc>
-        <w:tc>
-          <w:tcPr>
-            <w:tcBorders>
-              <w:bottom w:val="single"/>
-            </w:tcBorders>
-            <w:vAlign w:val="bottom"/>
-          </w:tcPr>
-          <w:p>
-            <w:pPr>
-              <w:pStyle w:val="Compact"/>
-              <w:jc w:val="right"/>
-            </w:pPr>
-            <w:r>
-              <w:t xml:space="preserve">sd</w:t>
-            </w:r>
-          </w:p>
-        </w:tc>
-      </w:tr>
-      <w:tr>
-        <w:tc>
-          <w:p>
-            <w:pPr>
-              <w:pStyle w:val="Compact"/>
-              <w:jc w:val="left"/>
-            </w:pPr>
-            <w:r>
-              <w:t xml:space="preserve">demographic</w:t>
-            </w:r>
-          </w:p>
-        </w:tc>
-        <w:tc>
-          <w:p>
-            <w:pPr>
-              <w:pStyle w:val="Compact"/>
-              <w:jc w:val="right"/>
-            </w:pPr>
-            <w:r>
-              <w:t xml:space="preserve">0.874</w:t>
-            </w:r>
-          </w:p>
-        </w:tc>
-        <w:tc>
-          <w:p>
-            <w:pPr>
-              <w:pStyle w:val="Compact"/>
-              <w:jc w:val="right"/>
-            </w:pPr>
-            <w:r>
-              <w:t xml:space="preserve">0.100</w:t>
-            </w:r>
-          </w:p>
-        </w:tc>
-      </w:tr>
-      <w:tr>
-        <w:tc>
-          <w:p>
-            <w:pPr>
-              <w:pStyle w:val="Compact"/>
-              <w:jc w:val="left"/>
-            </w:pPr>
-            <w:r>
-              <w:t xml:space="preserve">dtype</w:t>
-            </w:r>
-          </w:p>
-        </w:tc>
-        <w:tc>
-          <w:p>
-            <w:pPr>
-              <w:pStyle w:val="Compact"/>
-              <w:jc w:val="right"/>
-            </w:pPr>
-            <w:r>
-              <w:t xml:space="preserve">0.590</w:t>
-            </w:r>
-          </w:p>
-        </w:tc>
-        <w:tc>
-          <w:p>
-            <w:pPr>
-              <w:pStyle w:val="Compact"/>
-              <w:jc w:val="right"/>
-            </w:pPr>
-            <w:r>
-              <w:t xml:space="preserve">0.277</w:t>
-            </w:r>
-          </w:p>
-        </w:tc>
-      </w:tr>
-      <w:tr>
-        <w:tc>
-          <w:p>
-            <w:pPr>
-              <w:pStyle w:val="Compact"/>
-              <w:jc w:val="left"/>
-            </w:pPr>
-            <w:r>
-              <w:t xml:space="preserve">ethnicity</w:t>
-            </w:r>
-          </w:p>
-        </w:tc>
-        <w:tc>
-          <w:p>
-            <w:pPr>
-              <w:pStyle w:val="Compact"/>
-              <w:jc w:val="right"/>
-            </w:pPr>
-            <w:r>
-              <w:t xml:space="preserve">0.226</w:t>
-            </w:r>
-          </w:p>
-        </w:tc>
-        <w:tc>
-          <w:p>
-            <w:pPr>
-              <w:pStyle w:val="Compact"/>
-              <w:jc w:val="right"/>
-            </w:pPr>
-            <w:r>
-              <w:t xml:space="preserve">0.169</w:t>
-            </w:r>
-          </w:p>
-        </w:tc>
-      </w:tr>
-      <w:tr>
-        <w:tc>
-          <w:p>
-            <w:pPr>
-              <w:pStyle w:val="Compact"/>
-              <w:jc w:val="left"/>
-            </w:pPr>
-            <w:r>
-              <w:t xml:space="preserve">sec</w:t>
-            </w:r>
-          </w:p>
-        </w:tc>
-        <w:tc>
-          <w:p>
-            <w:pPr>
-              <w:pStyle w:val="Compact"/>
-              <w:jc w:val="right"/>
-            </w:pPr>
-            <w:r>
-              <w:t xml:space="preserve">0.758</w:t>
-            </w:r>
-          </w:p>
-        </w:tc>
-        <w:tc>
-          <w:p>
-            <w:pPr>
-              <w:pStyle w:val="Compact"/>
-              <w:jc w:val="right"/>
-            </w:pPr>
-            <w:r>
-              <w:t xml:space="preserve">0.079</w:t>
-            </w:r>
-          </w:p>
-        </w:tc>
-      </w:tr>
-      <w:tr>
-        <w:tc>
-          <w:p>
-            <w:pPr>
-              <w:pStyle w:val="Compact"/>
-              <w:jc w:val="left"/>
-            </w:pPr>
-            <w:r>
-              <w:t xml:space="preserve">tenure</w:t>
-            </w:r>
-          </w:p>
-        </w:tc>
-        <w:tc>
-          <w:p>
-            <w:pPr>
-              <w:pStyle w:val="Compact"/>
-              <w:jc w:val="right"/>
-            </w:pPr>
-            <w:r>
-              <w:t xml:space="preserve">0.533</w:t>
-            </w:r>
-          </w:p>
-        </w:tc>
-        <w:tc>
-          <w:p>
-            <w:pPr>
-              <w:pStyle w:val="Compact"/>
-              <w:jc w:val="right"/>
-            </w:pPr>
-            <w:r>
-              <w:t xml:space="preserve">0.231</w:t>
-            </w:r>
-          </w:p>
-        </w:tc>
-      </w:tr>
-      <w:tr>
-        <w:tc>
-          <w:p>
-            <w:pPr>
-              <w:pStyle w:val="Compact"/>
-              <w:jc w:val="left"/>
-            </w:pPr>
-            <w:r>
-              <w:t xml:space="preserve">space</w:t>
-            </w:r>
-          </w:p>
-        </w:tc>
-        <w:tc>
-          <w:p>
-            <w:pPr>
-              <w:pStyle w:val="Compact"/>
-              <w:jc w:val="right"/>
-            </w:pPr>
-            <w:r>
-              <w:t xml:space="preserve">0.183</w:t>
-            </w:r>
-          </w:p>
-        </w:tc>
-        <w:tc>
-          <w:p>
-            <w:pPr>
-              <w:pStyle w:val="Compact"/>
-              <w:jc w:val="right"/>
-            </w:pPr>
-            <w:r>
-              <w:t xml:space="preserve">0.146</w:t>
-            </w:r>
-          </w:p>
-        </w:tc>
-      </w:tr>
-      <w:tr>
-        <w:tc>
-          <w:p>
-            <w:pPr>
-              <w:pStyle w:val="Compact"/>
-              <w:jc w:val="left"/>
-            </w:pPr>
-            <w:r>
-              <w:t xml:space="preserve">band</w:t>
-            </w:r>
-          </w:p>
-        </w:tc>
-        <w:tc>
-          <w:p>
-            <w:pPr>
-              <w:pStyle w:val="Compact"/>
-              <w:jc w:val="right"/>
-            </w:pPr>
-            <w:r>
-              <w:t xml:space="preserve">0.589</w:t>
-            </w:r>
-          </w:p>
-        </w:tc>
-        <w:tc>
-          <w:p>
-            <w:pPr>
-              <w:pStyle w:val="Compact"/>
-              <w:jc w:val="right"/>
-            </w:pPr>
-            <w:r>
-              <w:t xml:space="preserve">0.195</w:t>
-            </w:r>
-          </w:p>
-        </w:tc>
-      </w:tr>
-    </w:tbl>
-    <w:p>
-      <w:pPr>
-        <w:pStyle w:val="Heading2"/>
-      </w:pPr>
-      <w:bookmarkStart w:id="31" w:name="results-by-simd-quintile-1"/>
-      <w:bookmarkEnd w:id="31"/>
-      <w:r>
-        <w:t xml:space="preserve">Results by SIMD quintile</w:t>
-      </w:r>
-    </w:p>
-    <w:p>
-      <w:r>
-        <w:t xml:space="preserve">Here are the diversity scores by SIMD quintile. The first plot presents the 'raw' results. In the second plot all values are presented as rank percentiles (i.e. 1 is highest rank, 0 lowest rank). In the third plot all values are converted to proportions using (x-min(x))/(max(x)-min(x))</w:t>
-      </w:r>
-    </w:p>
-    <w:p>
-      <w:pPr>
-        <w:pStyle w:val="SourceCode"/>
-      </w:pPr>
-      <w:r>
-        <w:rPr>
-          <w:rStyle w:val="VerbatimChar"/>
-        </w:rPr>
-        <w:t xml:space="preserve">## Joining by: "datazone"</w:t>
-      </w:r>
-    </w:p>
-    <w:p>
-      <w:pPr>
-        <w:pStyle w:val="SourceCode"/>
-      </w:pPr>
-      <w:r>
-        <w:rPr>
-          <w:rStyle w:val="VerbatimChar"/>
-        </w:rPr>
-        <w:t xml:space="preserve">## Warning: joining factors with different levels, coercing to character</w:t>
-      </w:r>
-      <w:r>
-        <w:br w:type="textWrapping"/>
-      </w:r>
-      <w:r>
-        <w:rPr>
-          <w:rStyle w:val="VerbatimChar"/>
-        </w:rPr>
-        <w:t xml:space="preserve">## vector</w:t>
-      </w:r>
-    </w:p>
-    <w:p>
-      <w:pPr>
-        <w:pStyle w:val="SourceCode"/>
-      </w:pPr>
-      <w:r>
-        <w:rPr>
-          <w:rStyle w:val="VerbatimChar"/>
-        </w:rPr>
-        <w:t xml:space="preserve">## Joining by: "datazone"</w:t>
-      </w:r>
-    </w:p>
-    <w:p>
+      <w:r>
+        <w:t xml:space="preserve"> </w:t>
+      </w:r>
       <w:r>
         <w:drawing>
           <wp:inline>
@@ -2347,13 +1228,13 @@
               <a:graphicData uri="http://schemas.openxmlformats.org/drawingml/2006/picture">
                 <pic:pic>
                   <pic:nvPicPr>
-                    <pic:cNvPr descr="ade_summary_stats_files/figure-docx/table_quintile_entropy-1.png" id="0" name="Picture"/>
+                    <pic:cNvPr descr="ade_summary_stats_files/figure-docx/table_quintile-3.png" id="0" name="Picture"/>
                     <pic:cNvPicPr>
                       <a:picLocks noChangeArrowheads="1" noChangeAspect="1"/>
                     </pic:cNvPicPr>
                   </pic:nvPicPr>
                   <pic:blipFill>
-                    <a:blip r:embed="rId32"/>
+                    <a:blip r:embed="rId28"/>
                     <a:stretch>
                       <a:fillRect/>
                     </a:stretch>
@@ -2379,9 +1260,1120 @@
           </wp:inline>
         </w:drawing>
       </w:r>
-      <w:r>
-        <w:t xml:space="preserve"> </w:t>
-      </w:r>
+    </w:p>
+    <w:p>
+      <w:pPr>
+        <w:pStyle w:val="Heading1"/>
+      </w:pPr>
+      <w:bookmarkStart w:id="29" w:name="entropy-scores"/>
+      <w:bookmarkEnd w:id="29"/>
+      <w:r>
+        <w:t xml:space="preserve">Entropy scores</w:t>
+      </w:r>
+    </w:p>
+    <w:p>
+      <w:r>
+        <w:t xml:space="preserve">As above, but using entropy scores</w:t>
+      </w:r>
+    </w:p>
+    <w:p>
+      <w:pPr>
+        <w:pStyle w:val="SourceCode"/>
+      </w:pPr>
+      <w:r>
+        <w:rPr>
+          <w:rStyle w:val="VerbatimChar"/>
+        </w:rPr>
+        <w:t xml:space="preserve">## Warning: joining factors with different levels, coercing to character</w:t>
+      </w:r>
+      <w:r>
+        <w:br w:type="textWrapping"/>
+      </w:r>
+      <w:r>
+        <w:rPr>
+          <w:rStyle w:val="VerbatimChar"/>
+        </w:rPr>
+        <w:t xml:space="preserve">## vector</w:t>
+      </w:r>
+    </w:p>
+    <w:p>
+      <w:pPr>
+        <w:pStyle w:val="SourceCode"/>
+      </w:pPr>
+      <w:r>
+        <w:rPr>
+          <w:rStyle w:val="VerbatimChar"/>
+        </w:rPr>
+        <w:t xml:space="preserve">## Warning: joining character vector and factor, coercing into character</w:t>
+      </w:r>
+      <w:r>
+        <w:br w:type="textWrapping"/>
+      </w:r>
+      <w:r>
+        <w:rPr>
+          <w:rStyle w:val="VerbatimChar"/>
+        </w:rPr>
+        <w:t xml:space="preserve">## vector</w:t>
+      </w:r>
+    </w:p>
+    <w:p>
+      <w:pPr>
+        <w:pStyle w:val="SourceCode"/>
+      </w:pPr>
+      <w:r>
+        <w:rPr>
+          <w:rStyle w:val="VerbatimChar"/>
+        </w:rPr>
+        <w:t xml:space="preserve">## Warning: joining character vector and factor, coercing into character</w:t>
+      </w:r>
+      <w:r>
+        <w:br w:type="textWrapping"/>
+      </w:r>
+      <w:r>
+        <w:rPr>
+          <w:rStyle w:val="VerbatimChar"/>
+        </w:rPr>
+        <w:t xml:space="preserve">## vector</w:t>
+      </w:r>
+    </w:p>
+    <w:p>
+      <w:pPr>
+        <w:pStyle w:val="SourceCode"/>
+      </w:pPr>
+      <w:r>
+        <w:rPr>
+          <w:rStyle w:val="VerbatimChar"/>
+        </w:rPr>
+        <w:t xml:space="preserve">## Warning: joining character vector and factor, coercing into character</w:t>
+      </w:r>
+      <w:r>
+        <w:br w:type="textWrapping"/>
+      </w:r>
+      <w:r>
+        <w:rPr>
+          <w:rStyle w:val="VerbatimChar"/>
+        </w:rPr>
+        <w:t xml:space="preserve">## vector</w:t>
+      </w:r>
+    </w:p>
+    <w:p>
+      <w:pPr>
+        <w:pStyle w:val="SourceCode"/>
+      </w:pPr>
+      <w:r>
+        <w:rPr>
+          <w:rStyle w:val="VerbatimChar"/>
+        </w:rPr>
+        <w:t xml:space="preserve">## Warning: joining character vector and factor, coercing into character</w:t>
+      </w:r>
+      <w:r>
+        <w:br w:type="textWrapping"/>
+      </w:r>
+      <w:r>
+        <w:rPr>
+          <w:rStyle w:val="VerbatimChar"/>
+        </w:rPr>
+        <w:t xml:space="preserve">## vector</w:t>
+      </w:r>
+    </w:p>
+    <w:p>
+      <w:pPr>
+        <w:pStyle w:val="Heading2"/>
+      </w:pPr>
+      <w:bookmarkStart w:id="30" w:name="mean-and-sd-entropy-scores"/>
+      <w:bookmarkEnd w:id="30"/>
+      <w:r>
+        <w:t xml:space="preserve">Mean and SD (Entropy scores)</w:t>
+      </w:r>
+    </w:p>
+    <w:p>
+      <w:pPr>
+        <w:pStyle w:val="Heading2"/>
+      </w:pPr>
+      <w:bookmarkStart w:id="31" w:name="mean-and-sd-of-raw-results-1"/>
+      <w:bookmarkEnd w:id="31"/>
+      <w:r>
+        <w:t xml:space="preserve">Mean and SD of raw results</w:t>
+      </w:r>
+    </w:p>
+    <w:p>
+      <w:r>
+        <w:t xml:space="preserve">The following shows the means and sds for each diversity type. The first table shows the raw scores; the second shows each after being converted to a percentile rank.</w:t>
+      </w:r>
+    </w:p>
+    <w:tbl>
+      <w:tblPr>
+        <w:tblStyle w:val="TableNormal"/>
+        <w:tblW w:type="pct" w:w="0.0"/>
+      </w:tblPr>
+      <w:tblGrid/>
+      <w:tr>
+        <w:tc>
+          <w:tcPr>
+            <w:tcBorders>
+              <w:bottom w:val="single"/>
+            </w:tcBorders>
+            <w:vAlign w:val="bottom"/>
+          </w:tcPr>
+          <w:p>
+            <w:pPr>
+              <w:pStyle w:val="Compact"/>
+              <w:jc w:val="left"/>
+            </w:pPr>
+            <w:r>
+              <w:t xml:space="preserve">type</w:t>
+            </w:r>
+          </w:p>
+        </w:tc>
+        <w:tc>
+          <w:tcPr>
+            <w:tcBorders>
+              <w:bottom w:val="single"/>
+            </w:tcBorders>
+            <w:vAlign w:val="bottom"/>
+          </w:tcPr>
+          <w:p>
+            <w:pPr>
+              <w:pStyle w:val="Compact"/>
+              <w:jc w:val="right"/>
+            </w:pPr>
+            <w:r>
+              <w:t xml:space="preserve">mean</w:t>
+            </w:r>
+          </w:p>
+        </w:tc>
+        <w:tc>
+          <w:tcPr>
+            <w:tcBorders>
+              <w:bottom w:val="single"/>
+            </w:tcBorders>
+            <w:vAlign w:val="bottom"/>
+          </w:tcPr>
+          <w:p>
+            <w:pPr>
+              <w:pStyle w:val="Compact"/>
+              <w:jc w:val="right"/>
+            </w:pPr>
+            <w:r>
+              <w:t xml:space="preserve">sd</w:t>
+            </w:r>
+          </w:p>
+        </w:tc>
+      </w:tr>
+      <w:tr>
+        <w:tc>
+          <w:p>
+            <w:pPr>
+              <w:pStyle w:val="Compact"/>
+              <w:jc w:val="left"/>
+            </w:pPr>
+            <w:r>
+              <w:t xml:space="preserve">demographic</w:t>
+            </w:r>
+          </w:p>
+        </w:tc>
+        <w:tc>
+          <w:p>
+            <w:pPr>
+              <w:pStyle w:val="Compact"/>
+              <w:jc w:val="right"/>
+            </w:pPr>
+            <w:r>
+              <w:t xml:space="preserve">0.186</w:t>
+            </w:r>
+          </w:p>
+        </w:tc>
+        <w:tc>
+          <w:p>
+            <w:pPr>
+              <w:pStyle w:val="Compact"/>
+              <w:jc w:val="right"/>
+            </w:pPr>
+            <w:r>
+              <w:t xml:space="preserve">0.006</w:t>
+            </w:r>
+          </w:p>
+        </w:tc>
+      </w:tr>
+      <w:tr>
+        <w:tc>
+          <w:p>
+            <w:pPr>
+              <w:pStyle w:val="Compact"/>
+              <w:jc w:val="left"/>
+            </w:pPr>
+            <w:r>
+              <w:t xml:space="preserve">dtype</w:t>
+            </w:r>
+          </w:p>
+        </w:tc>
+        <w:tc>
+          <w:p>
+            <w:pPr>
+              <w:pStyle w:val="Compact"/>
+              <w:jc w:val="right"/>
+            </w:pPr>
+            <w:r>
+              <w:t xml:space="preserve">0.168</w:t>
+            </w:r>
+          </w:p>
+        </w:tc>
+        <w:tc>
+          <w:p>
+            <w:pPr>
+              <w:pStyle w:val="Compact"/>
+              <w:jc w:val="right"/>
+            </w:pPr>
+            <w:r>
+              <w:t xml:space="preserve">0.078</w:t>
+            </w:r>
+          </w:p>
+        </w:tc>
+      </w:tr>
+      <w:tr>
+        <w:tc>
+          <w:p>
+            <w:pPr>
+              <w:pStyle w:val="Compact"/>
+              <w:jc w:val="left"/>
+            </w:pPr>
+            <w:r>
+              <w:t xml:space="preserve">ethnicity</w:t>
+            </w:r>
+          </w:p>
+        </w:tc>
+        <w:tc>
+          <w:p>
+            <w:pPr>
+              <w:pStyle w:val="Compact"/>
+              <w:jc w:val="right"/>
+            </w:pPr>
+            <w:r>
+              <w:t xml:space="preserve">0.074</w:t>
+            </w:r>
+          </w:p>
+        </w:tc>
+        <w:tc>
+          <w:p>
+            <w:pPr>
+              <w:pStyle w:val="Compact"/>
+              <w:jc w:val="right"/>
+            </w:pPr>
+            <w:r>
+              <w:t xml:space="preserve">0.041</w:t>
+            </w:r>
+          </w:p>
+        </w:tc>
+      </w:tr>
+      <w:tr>
+        <w:tc>
+          <w:p>
+            <w:pPr>
+              <w:pStyle w:val="Compact"/>
+              <w:jc w:val="left"/>
+            </w:pPr>
+            <w:r>
+              <w:t xml:space="preserve">sec</w:t>
+            </w:r>
+          </w:p>
+        </w:tc>
+        <w:tc>
+          <w:p>
+            <w:pPr>
+              <w:pStyle w:val="Compact"/>
+              <w:jc w:val="right"/>
+            </w:pPr>
+            <w:r>
+              <w:t xml:space="preserve">0.252</w:t>
+            </w:r>
+          </w:p>
+        </w:tc>
+        <w:tc>
+          <w:p>
+            <w:pPr>
+              <w:pStyle w:val="Compact"/>
+              <w:jc w:val="right"/>
+            </w:pPr>
+            <w:r>
+              <w:t xml:space="preserve">0.012</w:t>
+            </w:r>
+          </w:p>
+        </w:tc>
+      </w:tr>
+      <w:tr>
+        <w:tc>
+          <w:p>
+            <w:pPr>
+              <w:pStyle w:val="Compact"/>
+              <w:jc w:val="left"/>
+            </w:pPr>
+            <w:r>
+              <w:t xml:space="preserve">tenure</w:t>
+            </w:r>
+          </w:p>
+        </w:tc>
+        <w:tc>
+          <w:p>
+            <w:pPr>
+              <w:pStyle w:val="Compact"/>
+              <w:jc w:val="right"/>
+            </w:pPr>
+            <w:r>
+              <w:t xml:space="preserve">0.198</w:t>
+            </w:r>
+          </w:p>
+        </w:tc>
+        <w:tc>
+          <w:p>
+            <w:pPr>
+              <w:pStyle w:val="Compact"/>
+              <w:jc w:val="right"/>
+            </w:pPr>
+            <w:r>
+              <w:t xml:space="preserve">0.083</w:t>
+            </w:r>
+          </w:p>
+        </w:tc>
+      </w:tr>
+      <w:tr>
+        <w:tc>
+          <w:p>
+            <w:pPr>
+              <w:pStyle w:val="Compact"/>
+              <w:jc w:val="left"/>
+            </w:pPr>
+            <w:r>
+              <w:t xml:space="preserve">space</w:t>
+            </w:r>
+          </w:p>
+        </w:tc>
+        <w:tc>
+          <w:p>
+            <w:pPr>
+              <w:pStyle w:val="Compact"/>
+              <w:jc w:val="right"/>
+            </w:pPr>
+            <w:r>
+              <w:t xml:space="preserve">0.047</w:t>
+            </w:r>
+          </w:p>
+        </w:tc>
+        <w:tc>
+          <w:p>
+            <w:pPr>
+              <w:pStyle w:val="Compact"/>
+              <w:jc w:val="right"/>
+            </w:pPr>
+            <w:r>
+              <w:t xml:space="preserve">0.034</w:t>
+            </w:r>
+          </w:p>
+        </w:tc>
+      </w:tr>
+      <w:tr>
+        <w:tc>
+          <w:p>
+            <w:pPr>
+              <w:pStyle w:val="Compact"/>
+              <w:jc w:val="left"/>
+            </w:pPr>
+            <w:r>
+              <w:t xml:space="preserve">band</w:t>
+            </w:r>
+          </w:p>
+        </w:tc>
+        <w:tc>
+          <w:p>
+            <w:pPr>
+              <w:pStyle w:val="Compact"/>
+              <w:jc w:val="right"/>
+            </w:pPr>
+            <w:r>
+              <w:t xml:space="preserve">0.150</w:t>
+            </w:r>
+          </w:p>
+        </w:tc>
+        <w:tc>
+          <w:p>
+            <w:pPr>
+              <w:pStyle w:val="Compact"/>
+              <w:jc w:val="right"/>
+            </w:pPr>
+            <w:r>
+              <w:t xml:space="preserve">0.048</w:t>
+            </w:r>
+          </w:p>
+        </w:tc>
+      </w:tr>
+    </w:tbl>
+    <w:tbl>
+      <w:tblPr>
+        <w:tblStyle w:val="TableNormal"/>
+        <w:tblW w:type="pct" w:w="0.0"/>
+      </w:tblPr>
+      <w:tblGrid/>
+      <w:tr>
+        <w:tc>
+          <w:tcPr>
+            <w:tcBorders>
+              <w:bottom w:val="single"/>
+            </w:tcBorders>
+            <w:vAlign w:val="bottom"/>
+          </w:tcPr>
+          <w:p>
+            <w:pPr>
+              <w:pStyle w:val="Compact"/>
+              <w:jc w:val="left"/>
+            </w:pPr>
+            <w:r>
+              <w:t xml:space="preserve">type</w:t>
+            </w:r>
+          </w:p>
+        </w:tc>
+        <w:tc>
+          <w:tcPr>
+            <w:tcBorders>
+              <w:bottom w:val="single"/>
+            </w:tcBorders>
+            <w:vAlign w:val="bottom"/>
+          </w:tcPr>
+          <w:p>
+            <w:pPr>
+              <w:pStyle w:val="Compact"/>
+              <w:jc w:val="right"/>
+            </w:pPr>
+            <w:r>
+              <w:t xml:space="preserve">mean</w:t>
+            </w:r>
+          </w:p>
+        </w:tc>
+        <w:tc>
+          <w:tcPr>
+            <w:tcBorders>
+              <w:bottom w:val="single"/>
+            </w:tcBorders>
+            <w:vAlign w:val="bottom"/>
+          </w:tcPr>
+          <w:p>
+            <w:pPr>
+              <w:pStyle w:val="Compact"/>
+              <w:jc w:val="right"/>
+            </w:pPr>
+            <w:r>
+              <w:t xml:space="preserve">sd</w:t>
+            </w:r>
+          </w:p>
+        </w:tc>
+      </w:tr>
+      <w:tr>
+        <w:tc>
+          <w:p>
+            <w:pPr>
+              <w:pStyle w:val="Compact"/>
+              <w:jc w:val="left"/>
+            </w:pPr>
+            <w:r>
+              <w:t xml:space="preserve">demographic</w:t>
+            </w:r>
+          </w:p>
+        </w:tc>
+        <w:tc>
+          <w:p>
+            <w:pPr>
+              <w:pStyle w:val="Compact"/>
+              <w:jc w:val="right"/>
+            </w:pPr>
+            <w:r>
+              <w:t xml:space="preserve">0.5</w:t>
+            </w:r>
+          </w:p>
+        </w:tc>
+        <w:tc>
+          <w:p>
+            <w:pPr>
+              <w:pStyle w:val="Compact"/>
+              <w:jc w:val="right"/>
+            </w:pPr>
+            <w:r>
+              <w:t xml:space="preserve">0.289</w:t>
+            </w:r>
+          </w:p>
+        </w:tc>
+      </w:tr>
+      <w:tr>
+        <w:tc>
+          <w:p>
+            <w:pPr>
+              <w:pStyle w:val="Compact"/>
+              <w:jc w:val="left"/>
+            </w:pPr>
+            <w:r>
+              <w:t xml:space="preserve">dtype</w:t>
+            </w:r>
+          </w:p>
+        </w:tc>
+        <w:tc>
+          <w:p>
+            <w:pPr>
+              <w:pStyle w:val="Compact"/>
+              <w:jc w:val="right"/>
+            </w:pPr>
+            <w:r>
+              <w:t xml:space="preserve">0.5</w:t>
+            </w:r>
+          </w:p>
+        </w:tc>
+        <w:tc>
+          <w:p>
+            <w:pPr>
+              <w:pStyle w:val="Compact"/>
+              <w:jc w:val="right"/>
+            </w:pPr>
+            <w:r>
+              <w:t xml:space="preserve">0.289</w:t>
+            </w:r>
+          </w:p>
+        </w:tc>
+      </w:tr>
+      <w:tr>
+        <w:tc>
+          <w:p>
+            <w:pPr>
+              <w:pStyle w:val="Compact"/>
+              <w:jc w:val="left"/>
+            </w:pPr>
+            <w:r>
+              <w:t xml:space="preserve">ethnicity</w:t>
+            </w:r>
+          </w:p>
+        </w:tc>
+        <w:tc>
+          <w:p>
+            <w:pPr>
+              <w:pStyle w:val="Compact"/>
+              <w:jc w:val="right"/>
+            </w:pPr>
+            <w:r>
+              <w:t xml:space="preserve">0.5</w:t>
+            </w:r>
+          </w:p>
+        </w:tc>
+        <w:tc>
+          <w:p>
+            <w:pPr>
+              <w:pStyle w:val="Compact"/>
+              <w:jc w:val="right"/>
+            </w:pPr>
+            <w:r>
+              <w:t xml:space="preserve">0.289</w:t>
+            </w:r>
+          </w:p>
+        </w:tc>
+      </w:tr>
+      <w:tr>
+        <w:tc>
+          <w:p>
+            <w:pPr>
+              <w:pStyle w:val="Compact"/>
+              <w:jc w:val="left"/>
+            </w:pPr>
+            <w:r>
+              <w:t xml:space="preserve">sec</w:t>
+            </w:r>
+          </w:p>
+        </w:tc>
+        <w:tc>
+          <w:p>
+            <w:pPr>
+              <w:pStyle w:val="Compact"/>
+              <w:jc w:val="right"/>
+            </w:pPr>
+            <w:r>
+              <w:t xml:space="preserve">0.5</w:t>
+            </w:r>
+          </w:p>
+        </w:tc>
+        <w:tc>
+          <w:p>
+            <w:pPr>
+              <w:pStyle w:val="Compact"/>
+              <w:jc w:val="right"/>
+            </w:pPr>
+            <w:r>
+              <w:t xml:space="preserve">0.289</w:t>
+            </w:r>
+          </w:p>
+        </w:tc>
+      </w:tr>
+      <w:tr>
+        <w:tc>
+          <w:p>
+            <w:pPr>
+              <w:pStyle w:val="Compact"/>
+              <w:jc w:val="left"/>
+            </w:pPr>
+            <w:r>
+              <w:t xml:space="preserve">tenure</w:t>
+            </w:r>
+          </w:p>
+        </w:tc>
+        <w:tc>
+          <w:p>
+            <w:pPr>
+              <w:pStyle w:val="Compact"/>
+              <w:jc w:val="right"/>
+            </w:pPr>
+            <w:r>
+              <w:t xml:space="preserve">0.5</w:t>
+            </w:r>
+          </w:p>
+        </w:tc>
+        <w:tc>
+          <w:p>
+            <w:pPr>
+              <w:pStyle w:val="Compact"/>
+              <w:jc w:val="right"/>
+            </w:pPr>
+            <w:r>
+              <w:t xml:space="preserve">0.289</w:t>
+            </w:r>
+          </w:p>
+        </w:tc>
+      </w:tr>
+      <w:tr>
+        <w:tc>
+          <w:p>
+            <w:pPr>
+              <w:pStyle w:val="Compact"/>
+              <w:jc w:val="left"/>
+            </w:pPr>
+            <w:r>
+              <w:t xml:space="preserve">space</w:t>
+            </w:r>
+          </w:p>
+        </w:tc>
+        <w:tc>
+          <w:p>
+            <w:pPr>
+              <w:pStyle w:val="Compact"/>
+              <w:jc w:val="right"/>
+            </w:pPr>
+            <w:r>
+              <w:t xml:space="preserve">0.5</w:t>
+            </w:r>
+          </w:p>
+        </w:tc>
+        <w:tc>
+          <w:p>
+            <w:pPr>
+              <w:pStyle w:val="Compact"/>
+              <w:jc w:val="right"/>
+            </w:pPr>
+            <w:r>
+              <w:t xml:space="preserve">0.289</w:t>
+            </w:r>
+          </w:p>
+        </w:tc>
+      </w:tr>
+      <w:tr>
+        <w:tc>
+          <w:p>
+            <w:pPr>
+              <w:pStyle w:val="Compact"/>
+              <w:jc w:val="left"/>
+            </w:pPr>
+            <w:r>
+              <w:t xml:space="preserve">band</w:t>
+            </w:r>
+          </w:p>
+        </w:tc>
+        <w:tc>
+          <w:p>
+            <w:pPr>
+              <w:pStyle w:val="Compact"/>
+              <w:jc w:val="right"/>
+            </w:pPr>
+            <w:r>
+              <w:t xml:space="preserve">0.5</w:t>
+            </w:r>
+          </w:p>
+        </w:tc>
+        <w:tc>
+          <w:p>
+            <w:pPr>
+              <w:pStyle w:val="Compact"/>
+              <w:jc w:val="right"/>
+            </w:pPr>
+            <w:r>
+              <w:t xml:space="preserve">0.289</w:t>
+            </w:r>
+          </w:p>
+        </w:tc>
+      </w:tr>
+    </w:tbl>
+    <w:tbl>
+      <w:tblPr>
+        <w:tblStyle w:val="TableNormal"/>
+        <w:tblW w:type="pct" w:w="0.0"/>
+      </w:tblPr>
+      <w:tblGrid/>
+      <w:tr>
+        <w:tc>
+          <w:tcPr>
+            <w:tcBorders>
+              <w:bottom w:val="single"/>
+            </w:tcBorders>
+            <w:vAlign w:val="bottom"/>
+          </w:tcPr>
+          <w:p>
+            <w:pPr>
+              <w:pStyle w:val="Compact"/>
+              <w:jc w:val="left"/>
+            </w:pPr>
+            <w:r>
+              <w:t xml:space="preserve">type</w:t>
+            </w:r>
+          </w:p>
+        </w:tc>
+        <w:tc>
+          <w:tcPr>
+            <w:tcBorders>
+              <w:bottom w:val="single"/>
+            </w:tcBorders>
+            <w:vAlign w:val="bottom"/>
+          </w:tcPr>
+          <w:p>
+            <w:pPr>
+              <w:pStyle w:val="Compact"/>
+              <w:jc w:val="right"/>
+            </w:pPr>
+            <w:r>
+              <w:t xml:space="preserve">mean</w:t>
+            </w:r>
+          </w:p>
+        </w:tc>
+        <w:tc>
+          <w:tcPr>
+            <w:tcBorders>
+              <w:bottom w:val="single"/>
+            </w:tcBorders>
+            <w:vAlign w:val="bottom"/>
+          </w:tcPr>
+          <w:p>
+            <w:pPr>
+              <w:pStyle w:val="Compact"/>
+              <w:jc w:val="right"/>
+            </w:pPr>
+            <w:r>
+              <w:t xml:space="preserve">sd</w:t>
+            </w:r>
+          </w:p>
+        </w:tc>
+      </w:tr>
+      <w:tr>
+        <w:tc>
+          <w:p>
+            <w:pPr>
+              <w:pStyle w:val="Compact"/>
+              <w:jc w:val="left"/>
+            </w:pPr>
+            <w:r>
+              <w:t xml:space="preserve">demographic</w:t>
+            </w:r>
+          </w:p>
+        </w:tc>
+        <w:tc>
+          <w:p>
+            <w:pPr>
+              <w:pStyle w:val="Compact"/>
+              <w:jc w:val="right"/>
+            </w:pPr>
+            <w:r>
+              <w:t xml:space="preserve">0.874</w:t>
+            </w:r>
+          </w:p>
+        </w:tc>
+        <w:tc>
+          <w:p>
+            <w:pPr>
+              <w:pStyle w:val="Compact"/>
+              <w:jc w:val="right"/>
+            </w:pPr>
+            <w:r>
+              <w:t xml:space="preserve">0.100</w:t>
+            </w:r>
+          </w:p>
+        </w:tc>
+      </w:tr>
+      <w:tr>
+        <w:tc>
+          <w:p>
+            <w:pPr>
+              <w:pStyle w:val="Compact"/>
+              <w:jc w:val="left"/>
+            </w:pPr>
+            <w:r>
+              <w:t xml:space="preserve">dtype</w:t>
+            </w:r>
+          </w:p>
+        </w:tc>
+        <w:tc>
+          <w:p>
+            <w:pPr>
+              <w:pStyle w:val="Compact"/>
+              <w:jc w:val="right"/>
+            </w:pPr>
+            <w:r>
+              <w:t xml:space="preserve">0.590</w:t>
+            </w:r>
+          </w:p>
+        </w:tc>
+        <w:tc>
+          <w:p>
+            <w:pPr>
+              <w:pStyle w:val="Compact"/>
+              <w:jc w:val="right"/>
+            </w:pPr>
+            <w:r>
+              <w:t xml:space="preserve">0.277</w:t>
+            </w:r>
+          </w:p>
+        </w:tc>
+      </w:tr>
+      <w:tr>
+        <w:tc>
+          <w:p>
+            <w:pPr>
+              <w:pStyle w:val="Compact"/>
+              <w:jc w:val="left"/>
+            </w:pPr>
+            <w:r>
+              <w:t xml:space="preserve">ethnicity</w:t>
+            </w:r>
+          </w:p>
+        </w:tc>
+        <w:tc>
+          <w:p>
+            <w:pPr>
+              <w:pStyle w:val="Compact"/>
+              <w:jc w:val="right"/>
+            </w:pPr>
+            <w:r>
+              <w:t xml:space="preserve">0.226</w:t>
+            </w:r>
+          </w:p>
+        </w:tc>
+        <w:tc>
+          <w:p>
+            <w:pPr>
+              <w:pStyle w:val="Compact"/>
+              <w:jc w:val="right"/>
+            </w:pPr>
+            <w:r>
+              <w:t xml:space="preserve">0.169</w:t>
+            </w:r>
+          </w:p>
+        </w:tc>
+      </w:tr>
+      <w:tr>
+        <w:tc>
+          <w:p>
+            <w:pPr>
+              <w:pStyle w:val="Compact"/>
+              <w:jc w:val="left"/>
+            </w:pPr>
+            <w:r>
+              <w:t xml:space="preserve">sec</w:t>
+            </w:r>
+          </w:p>
+        </w:tc>
+        <w:tc>
+          <w:p>
+            <w:pPr>
+              <w:pStyle w:val="Compact"/>
+              <w:jc w:val="right"/>
+            </w:pPr>
+            <w:r>
+              <w:t xml:space="preserve">0.758</w:t>
+            </w:r>
+          </w:p>
+        </w:tc>
+        <w:tc>
+          <w:p>
+            <w:pPr>
+              <w:pStyle w:val="Compact"/>
+              <w:jc w:val="right"/>
+            </w:pPr>
+            <w:r>
+              <w:t xml:space="preserve">0.079</w:t>
+            </w:r>
+          </w:p>
+        </w:tc>
+      </w:tr>
+      <w:tr>
+        <w:tc>
+          <w:p>
+            <w:pPr>
+              <w:pStyle w:val="Compact"/>
+              <w:jc w:val="left"/>
+            </w:pPr>
+            <w:r>
+              <w:t xml:space="preserve">tenure</w:t>
+            </w:r>
+          </w:p>
+        </w:tc>
+        <w:tc>
+          <w:p>
+            <w:pPr>
+              <w:pStyle w:val="Compact"/>
+              <w:jc w:val="right"/>
+            </w:pPr>
+            <w:r>
+              <w:t xml:space="preserve">0.533</w:t>
+            </w:r>
+          </w:p>
+        </w:tc>
+        <w:tc>
+          <w:p>
+            <w:pPr>
+              <w:pStyle w:val="Compact"/>
+              <w:jc w:val="right"/>
+            </w:pPr>
+            <w:r>
+              <w:t xml:space="preserve">0.231</w:t>
+            </w:r>
+          </w:p>
+        </w:tc>
+      </w:tr>
+      <w:tr>
+        <w:tc>
+          <w:p>
+            <w:pPr>
+              <w:pStyle w:val="Compact"/>
+              <w:jc w:val="left"/>
+            </w:pPr>
+            <w:r>
+              <w:t xml:space="preserve">space</w:t>
+            </w:r>
+          </w:p>
+        </w:tc>
+        <w:tc>
+          <w:p>
+            <w:pPr>
+              <w:pStyle w:val="Compact"/>
+              <w:jc w:val="right"/>
+            </w:pPr>
+            <w:r>
+              <w:t xml:space="preserve">0.183</w:t>
+            </w:r>
+          </w:p>
+        </w:tc>
+        <w:tc>
+          <w:p>
+            <w:pPr>
+              <w:pStyle w:val="Compact"/>
+              <w:jc w:val="right"/>
+            </w:pPr>
+            <w:r>
+              <w:t xml:space="preserve">0.146</w:t>
+            </w:r>
+          </w:p>
+        </w:tc>
+      </w:tr>
+      <w:tr>
+        <w:tc>
+          <w:p>
+            <w:pPr>
+              <w:pStyle w:val="Compact"/>
+              <w:jc w:val="left"/>
+            </w:pPr>
+            <w:r>
+              <w:t xml:space="preserve">band</w:t>
+            </w:r>
+          </w:p>
+        </w:tc>
+        <w:tc>
+          <w:p>
+            <w:pPr>
+              <w:pStyle w:val="Compact"/>
+              <w:jc w:val="right"/>
+            </w:pPr>
+            <w:r>
+              <w:t xml:space="preserve">0.589</w:t>
+            </w:r>
+          </w:p>
+        </w:tc>
+        <w:tc>
+          <w:p>
+            <w:pPr>
+              <w:pStyle w:val="Compact"/>
+              <w:jc w:val="right"/>
+            </w:pPr>
+            <w:r>
+              <w:t xml:space="preserve">0.195</w:t>
+            </w:r>
+          </w:p>
+        </w:tc>
+      </w:tr>
+    </w:tbl>
+    <w:p>
+      <w:pPr>
+        <w:pStyle w:val="Heading2"/>
+      </w:pPr>
+      <w:bookmarkStart w:id="32" w:name="results-by-simd-quintile-1"/>
+      <w:bookmarkEnd w:id="32"/>
+      <w:r>
+        <w:t xml:space="preserve">Results by SIMD quintile</w:t>
+      </w:r>
+    </w:p>
+    <w:p>
+      <w:r>
+        <w:t xml:space="preserve">Here are the diversity scores by SIMD quintile. The first plot presents the 'raw' results. In the second plot all values are presented as rank percentiles (i.e. 1 is highest rank, 0 lowest rank). In the third plot all values are converted to proportions using (x-min(x))/(max(x)-min(x))</w:t>
+      </w:r>
+    </w:p>
+    <w:p>
+      <w:pPr>
+        <w:pStyle w:val="SourceCode"/>
+      </w:pPr>
+      <w:r>
+        <w:rPr>
+          <w:rStyle w:val="VerbatimChar"/>
+        </w:rPr>
+        <w:t xml:space="preserve">## Joining by: "datazone"</w:t>
+      </w:r>
+    </w:p>
+    <w:p>
+      <w:pPr>
+        <w:pStyle w:val="SourceCode"/>
+      </w:pPr>
+      <w:r>
+        <w:rPr>
+          <w:rStyle w:val="VerbatimChar"/>
+        </w:rPr>
+        <w:t xml:space="preserve">## Warning: joining factors with different levels, coercing to character</w:t>
+      </w:r>
+      <w:r>
+        <w:br w:type="textWrapping"/>
+      </w:r>
+      <w:r>
+        <w:rPr>
+          <w:rStyle w:val="VerbatimChar"/>
+        </w:rPr>
+        <w:t xml:space="preserve">## vector</w:t>
+      </w:r>
+    </w:p>
+    <w:p>
+      <w:pPr>
+        <w:pStyle w:val="SourceCode"/>
+      </w:pPr>
+      <w:r>
+        <w:rPr>
+          <w:rStyle w:val="VerbatimChar"/>
+        </w:rPr>
+        <w:t xml:space="preserve">## Joining by: "datazone"</w:t>
+      </w:r>
+    </w:p>
+    <w:p>
       <w:r>
         <w:drawing>
           <wp:inline>
@@ -2392,7 +2384,7 @@
               <a:graphicData uri="http://schemas.openxmlformats.org/drawingml/2006/picture">
                 <pic:pic>
                   <pic:nvPicPr>
-                    <pic:cNvPr descr="ade_summary_stats_files/figure-docx/table_quintile_entropy-2.png" id="0" name="Picture"/>
+                    <pic:cNvPr descr="ade_summary_stats_files/figure-docx/table_quintile_entropy-1.png" id="0" name="Picture"/>
                     <pic:cNvPicPr>
                       <a:picLocks noChangeArrowheads="1" noChangeAspect="1"/>
                     </pic:cNvPicPr>
@@ -2437,7 +2429,7 @@
               <a:graphicData uri="http://schemas.openxmlformats.org/drawingml/2006/picture">
                 <pic:pic>
                   <pic:nvPicPr>
-                    <pic:cNvPr descr="ade_summary_stats_files/figure-docx/table_quintile_entropy-3.png" id="0" name="Picture"/>
+                    <pic:cNvPr descr="ade_summary_stats_files/figure-docx/table_quintile_entropy-2.png" id="0" name="Picture"/>
                     <pic:cNvPicPr>
                       <a:picLocks noChangeArrowheads="1" noChangeAspect="1"/>
                     </pic:cNvPicPr>
@@ -2469,6 +2461,196 @@
           </wp:inline>
         </w:drawing>
       </w:r>
+      <w:r>
+        <w:t xml:space="preserve"> </w:t>
+      </w:r>
+      <w:r>
+        <w:drawing>
+          <wp:inline>
+            <wp:extent cx="4610100" cy="3695700"/>
+            <wp:effectExtent b="0" l="0" r="0" t="0"/>
+            <wp:docPr descr="" id="1" name="Picture"/>
+            <a:graphic>
+              <a:graphicData uri="http://schemas.openxmlformats.org/drawingml/2006/picture">
+                <pic:pic>
+                  <pic:nvPicPr>
+                    <pic:cNvPr descr="ade_summary_stats_files/figure-docx/table_quintile_entropy-3.png" id="0" name="Picture"/>
+                    <pic:cNvPicPr>
+                      <a:picLocks noChangeArrowheads="1" noChangeAspect="1"/>
+                    </pic:cNvPicPr>
+                  </pic:nvPicPr>
+                  <pic:blipFill>
+                    <a:blip r:embed="rId35"/>
+                    <a:stretch>
+                      <a:fillRect/>
+                    </a:stretch>
+                  </pic:blipFill>
+                  <pic:spPr bwMode="auto">
+                    <a:xfrm>
+                      <a:off x="0" y="0"/>
+                      <a:ext cx="4610100" cy="3695700"/>
+                    </a:xfrm>
+                    <a:prstGeom prst="rect">
+                      <a:avLst/>
+                    </a:prstGeom>
+                    <a:noFill/>
+                    <a:ln w="9525">
+                      <a:noFill/>
+                      <a:headEnd/>
+                      <a:tailEnd/>
+                    </a:ln>
+                  </pic:spPr>
+                </pic:pic>
+              </a:graphicData>
+            </a:graphic>
+          </wp:inline>
+        </w:drawing>
+      </w:r>
+    </w:p>
+    <w:p>
+      <w:pPr>
+        <w:pStyle w:val="Heading1"/>
+      </w:pPr>
+      <w:bookmarkStart w:id="36" w:name="additional-tasks-2332015"/>
+      <w:bookmarkEnd w:id="36"/>
+      <w:r>
+        <w:t xml:space="preserve">Additional tasks (23/3/2015)</w:t>
+      </w:r>
+    </w:p>
+    <w:p>
+      <w:pPr>
+        <w:pStyle w:val="Compact"/>
+        <w:numPr>
+          <w:numId w:val="1001"/>
+          <w:ilvl w:val="0"/>
+        </w:numPr>
+      </w:pPr>
+      <w:r>
+        <w:t xml:space="preserve">Present all factor loadings as a table as well as figures</w:t>
+      </w:r>
+    </w:p>
+    <w:p>
+      <w:pPr>
+        <w:pStyle w:val="Compact"/>
+        <w:numPr>
+          <w:numId w:val="1001"/>
+          <w:ilvl w:val="0"/>
+        </w:numPr>
+      </w:pPr>
+      <w:r>
+        <w:t xml:space="preserve">Look at the relationship between diversity scores and urban/rural class</w:t>
+      </w:r>
+    </w:p>
+    <w:p>
+      <w:pPr>
+        <w:pStyle w:val="Compact"/>
+        <w:numPr>
+          <w:numId w:val="1001"/>
+          <w:ilvl w:val="0"/>
+        </w:numPr>
+      </w:pPr>
+      <w:r>
+        <w:t xml:space="preserve">Produce a map of urban categories for greater glasgow, ideally superimposing boundaries on the maps</w:t>
+      </w:r>
+    </w:p>
+    <w:p>
+      <w:pPr>
+        <w:pStyle w:val="Compact"/>
+        <w:numPr>
+          <w:numId w:val="1001"/>
+          <w:ilvl w:val="0"/>
+        </w:numPr>
+      </w:pPr>
+      <w:r>
+        <w:t xml:space="preserve">as above, but with quintiles of diversity for each of the diversity types</w:t>
+      </w:r>
+    </w:p>
+    <w:p>
+      <w:pPr>
+        <w:pStyle w:val="Compact"/>
+        <w:numPr>
+          <w:numId w:val="1001"/>
+          <w:ilvl w:val="0"/>
+        </w:numPr>
+      </w:pPr>
+      <w:r>
+        <w:t xml:space="preserve">do all of the above for both 2001 and 2011 where possible</w:t>
+      </w:r>
+    </w:p>
+    <w:p>
+      <w:pPr>
+        <w:pStyle w:val="Heading2"/>
+      </w:pPr>
+      <w:bookmarkStart w:id="37" w:name="present-all-factor-loadings-as-a-table-as-well-as-figures"/>
+      <w:bookmarkEnd w:id="37"/>
+      <w:r>
+        <w:t xml:space="preserve">Present all factor loadings as a table as well as figures</w:t>
+      </w:r>
+    </w:p>
+    <w:p>
+      <w:r>
+        <w:t xml:space="preserve">[stuff to go here]</w:t>
+      </w:r>
+    </w:p>
+    <w:p>
+      <w:pPr>
+        <w:pStyle w:val="Heading2"/>
+      </w:pPr>
+      <w:bookmarkStart w:id="38" w:name="look-at-the-relationship-between-diversity-scores-and-urbanrural-class"/>
+      <w:bookmarkEnd w:id="38"/>
+      <w:r>
+        <w:t xml:space="preserve">Look at the relationship between diversity scores and urban/rural class</w:t>
+      </w:r>
+    </w:p>
+    <w:p>
+      <w:r>
+        <w:t xml:space="preserve">[stuff to go here]</w:t>
+      </w:r>
+    </w:p>
+    <w:p>
+      <w:pPr>
+        <w:pStyle w:val="Heading2"/>
+      </w:pPr>
+      <w:bookmarkStart w:id="39" w:name="produce-a-map-of-urban-categories-for-great-glasgow-ideally-superimposing-boundaries-on-the-maps"/>
+      <w:bookmarkEnd w:id="39"/>
+      <w:r>
+        <w:t xml:space="preserve">Produce a map of urban categories for great glasgow, ideally superimposing boundaries on the maps</w:t>
+      </w:r>
+    </w:p>
+    <w:p>
+      <w:r>
+        <w:t xml:space="preserve">[stuff to go here]</w:t>
+      </w:r>
+    </w:p>
+    <w:p>
+      <w:pPr>
+        <w:pStyle w:val="Heading2"/>
+      </w:pPr>
+      <w:bookmarkStart w:id="40" w:name="as-above-but-with-quintiles-of-diversity-for-each-of-the-diversity-types"/>
+      <w:bookmarkEnd w:id="40"/>
+      <w:r>
+        <w:t xml:space="preserve">as above, but with quintiles of diversity for each of the diversity types</w:t>
+      </w:r>
+    </w:p>
+    <w:p>
+      <w:r>
+        <w:t xml:space="preserve">[stuff to go here]</w:t>
+      </w:r>
+    </w:p>
+    <w:p>
+      <w:pPr>
+        <w:pStyle w:val="Heading2"/>
+      </w:pPr>
+      <w:bookmarkStart w:id="41" w:name="do-all-of-the-above-for-both-2001-and-2011-where-possible"/>
+      <w:bookmarkEnd w:id="41"/>
+      <w:r>
+        <w:t xml:space="preserve">Do all of the above for both 2001 and 2011 where possible</w:t>
+      </w:r>
+    </w:p>
+    <w:p>
+      <w:r>
+        <w:t xml:space="preserve">[stuff to go here]</w:t>
+      </w:r>
     </w:p>
     <w:sectPr/>
   </w:body>
@@ -2563,7 +2745,7 @@
     </w:lvl>
   </w:abstractNum>
   <w:abstractNum w:abstractNumId="990">
-    <w:nsid w:val="f5a844c9"/>
+    <w:nsid w:val="628aa57b"/>
     <w:multiLevelType w:val="multilevel"/>
     <w:lvl w:ilvl="0">
       <w:numFmt w:val="bullet"/>
@@ -2634,6 +2816,94 @@
     <w:lvl w:ilvl="6">
       <w:numFmt w:val="bullet"/>
       <w:lvlText w:val=" "/>
+      <w:lvlJc w:val="left"/>
+      <w:pPr>
+        <w:tabs>
+          <w:tab w:val="num" w:pos="4320"/>
+        </w:tabs>
+        <w:ind w:left="4800" w:hanging="480"/>
+      </w:pPr>
+    </w:lvl>
+  </w:abstractNum>
+  <w:abstractNum w:abstractNumId="99411">
+    <w:nsid w:val="cc2ce6f4"/>
+    <w:multiLevelType w:val="multilevel"/>
+    <w:lvl w:ilvl="0">
+      <w:start w:val="1"/>
+      <w:numFmt w:val="decimal"/>
+      <w:lvlText w:val="%1."/>
+      <w:lvlJc w:val="left"/>
+      <w:pPr>
+        <w:tabs>
+          <w:tab w:val="num" w:pos="0"/>
+        </w:tabs>
+        <w:ind w:left="480" w:hanging="480"/>
+      </w:pPr>
+    </w:lvl>
+    <w:lvl w:ilvl="1">
+      <w:start w:val="1"/>
+      <w:numFmt w:val="decimal"/>
+      <w:lvlText w:val="%2."/>
+      <w:lvlJc w:val="left"/>
+      <w:pPr>
+        <w:tabs>
+          <w:tab w:val="num" w:pos="720"/>
+        </w:tabs>
+        <w:ind w:left="1200" w:hanging="480"/>
+      </w:pPr>
+    </w:lvl>
+    <w:lvl w:ilvl="2">
+      <w:start w:val="1"/>
+      <w:numFmt w:val="decimal"/>
+      <w:lvlText w:val="%3."/>
+      <w:lvlJc w:val="left"/>
+      <w:pPr>
+        <w:tabs>
+          <w:tab w:val="num" w:pos="1440"/>
+        </w:tabs>
+        <w:ind w:left="1920" w:hanging="480"/>
+      </w:pPr>
+    </w:lvl>
+    <w:lvl w:ilvl="3">
+      <w:start w:val="1"/>
+      <w:numFmt w:val="decimal"/>
+      <w:lvlText w:val="%4."/>
+      <w:lvlJc w:val="left"/>
+      <w:pPr>
+        <w:tabs>
+          <w:tab w:val="num" w:pos="2160"/>
+        </w:tabs>
+        <w:ind w:left="2640" w:hanging="480"/>
+      </w:pPr>
+    </w:lvl>
+    <w:lvl w:ilvl="4">
+      <w:start w:val="1"/>
+      <w:numFmt w:val="decimal"/>
+      <w:lvlText w:val="%5."/>
+      <w:lvlJc w:val="left"/>
+      <w:pPr>
+        <w:tabs>
+          <w:tab w:val="num" w:pos="2880"/>
+        </w:tabs>
+        <w:ind w:left="3360" w:hanging="480"/>
+      </w:pPr>
+    </w:lvl>
+    <w:lvl w:ilvl="5">
+      <w:start w:val="1"/>
+      <w:numFmt w:val="decimal"/>
+      <w:lvlText w:val="%6."/>
+      <w:lvlJc w:val="left"/>
+      <w:pPr>
+        <w:tabs>
+          <w:tab w:val="num" w:pos="3600"/>
+        </w:tabs>
+        <w:ind w:left="4080" w:hanging="480"/>
+      </w:pPr>
+    </w:lvl>
+    <w:lvl w:ilvl="6">
+      <w:start w:val="1"/>
+      <w:numFmt w:val="decimal"/>
+      <w:lvlText w:val="%7."/>
       <w:lvlJc w:val="left"/>
       <w:pPr>
         <w:tabs>
@@ -2648,6 +2918,30 @@
   </w:num>
   <w:num w:numId="1000">
     <w:abstractNumId w:val="990"/>
+  </w:num>
+  <w:num w:numId="1001">
+    <w:abstractNumId w:val="99411"/>
+    <w:lvlOverride w:ilvl="0">
+      <w:startOverride w:val="1"/>
+    </w:lvlOverride>
+    <w:lvlOverride w:ilvl="1">
+      <w:startOverride w:val="1"/>
+    </w:lvlOverride>
+    <w:lvlOverride w:ilvl="2">
+      <w:startOverride w:val="1"/>
+    </w:lvlOverride>
+    <w:lvlOverride w:ilvl="3">
+      <w:startOverride w:val="1"/>
+    </w:lvlOverride>
+    <w:lvlOverride w:ilvl="4">
+      <w:startOverride w:val="1"/>
+    </w:lvlOverride>
+    <w:lvlOverride w:ilvl="5">
+      <w:startOverride w:val="1"/>
+    </w:lvlOverride>
+    <w:lvlOverride w:ilvl="6">
+      <w:startOverride w:val="1"/>
+    </w:lvlOverride>
   </w:num>
 </w:numbering>
 </file>

</xml_diff>